<commit_message>
connect eye and color with prediction
</commit_message>
<xml_diff>
--- a/Report.docx
+++ b/Report.docx
@@ -1,6 +1,6 @@
 
 <file path=word/document.xml><?xml version="1.0" encoding="utf-8"?>
-<w:document xmlns:wpc="http://schemas.microsoft.com/office/word/2010/wordprocessingCanvas" xmlns:cx="http://schemas.microsoft.com/office/drawing/2014/chartex" xmlns:cx1="http://schemas.microsoft.com/office/drawing/2015/9/8/chartex" xmlns:cx2="http://schemas.microsoft.com/office/drawing/2015/10/21/chartex" xmlns:cx3="http://schemas.microsoft.com/office/drawing/2016/5/9/chartex" xmlns:cx4="http://schemas.microsoft.com/office/drawing/2016/5/10/chartex" xmlns:cx5="http://schemas.microsoft.com/office/drawing/2016/5/11/chartex" xmlns:cx6="http://schemas.microsoft.com/office/drawing/2016/5/12/chartex" xmlns:cx7="http://schemas.microsoft.com/office/drawing/2016/5/13/chartex" xmlns:cx8="http://schemas.microsoft.com/office/drawing/2016/5/14/chartex" xmlns:mc="http://schemas.openxmlformats.org/markup-compatibility/2006" xmlns:aink="http://schemas.microsoft.com/office/drawing/2016/ink" xmlns:am3d="http://schemas.microsoft.com/office/drawing/2017/model3d" xmlns:o="urn:schemas-microsoft-com:office:office" xmlns:oel="http://schemas.microsoft.com/office/2019/extlst" xmlns:r="http://schemas.openxmlformats.org/officeDocument/2006/relationships" xmlns:m="http://schemas.openxmlformats.org/officeDocument/2006/math" xmlns:v="urn:schemas-microsoft-com:vml" xmlns:wp14="http://schemas.microsoft.com/office/word/2010/wordprocessingDrawing" xmlns:wp="http://schemas.openxmlformats.org/drawingml/2006/wordprocessingDrawing" xmlns:w10="urn:schemas-microsoft-com:office:word" xmlns:w="http://schemas.openxmlformats.org/wordprocessingml/2006/main" xmlns:w14="http://schemas.microsoft.com/office/word/2010/wordml" xmlns:w15="http://schemas.microsoft.com/office/word/2012/wordml" xmlns:w16cex="http://schemas.microsoft.com/office/word/2018/wordml/cex" xmlns:w16cid="http://schemas.microsoft.com/office/word/2016/wordml/cid" xmlns:w16="http://schemas.microsoft.com/office/word/2018/wordml" xmlns:w16du="http://schemas.microsoft.com/office/word/2023/wordml/word16du" xmlns:w16sdtdh="http://schemas.microsoft.com/office/word/2020/wordml/sdtdatahash" xmlns:w16se="http://schemas.microsoft.com/office/word/2015/wordml/symex" xmlns:wpg="http://schemas.microsoft.com/office/word/2010/wordprocessingGroup" xmlns:wpi="http://schemas.microsoft.com/office/word/2010/wordprocessingInk" xmlns:wne="http://schemas.microsoft.com/office/word/2006/wordml" xmlns:wps="http://schemas.microsoft.com/office/word/2010/wordprocessingShape" mc:Ignorable="w14 w15 w16se w16cid w16 w16cex w16sdtdh wp14">
+<w:document xmlns:wpc="http://schemas.microsoft.com/office/word/2010/wordprocessingCanvas" xmlns:mc="http://schemas.openxmlformats.org/markup-compatibility/2006" xmlns:o="urn:schemas-microsoft-com:office:office" xmlns:r="http://schemas.openxmlformats.org/officeDocument/2006/relationships" xmlns:m="http://schemas.openxmlformats.org/officeDocument/2006/math" xmlns:v="urn:schemas-microsoft-com:vml" xmlns:wp14="http://schemas.microsoft.com/office/word/2010/wordprocessingDrawing" xmlns:wp="http://schemas.openxmlformats.org/drawingml/2006/wordprocessingDrawing" xmlns:w10="urn:schemas-microsoft-com:office:word" xmlns:w="http://schemas.openxmlformats.org/wordprocessingml/2006/main" xmlns:w14="http://schemas.microsoft.com/office/word/2010/wordml" xmlns:wpg="http://schemas.microsoft.com/office/word/2010/wordprocessingGroup" xmlns:wpi="http://schemas.microsoft.com/office/word/2010/wordprocessingInk" xmlns:wne="http://schemas.microsoft.com/office/word/2006/wordml" xmlns:wps="http://schemas.microsoft.com/office/word/2010/wordprocessingShape" mc:Ignorable="w14 wp14">
   <w:body>
     <w:sdt>
       <w:sdtPr>
@@ -10,6 +10,7 @@
           <w:docPartUnique/>
         </w:docPartObj>
       </w:sdtPr>
+      <w:sdtEndPr/>
       <w:sdtContent>
         <w:p>
           <w:pPr>
@@ -42,7 +43,7 @@
                         </pic:cNvPicPr>
                       </pic:nvPicPr>
                       <pic:blipFill>
-                        <a:blip r:embed="rId5">
+                        <a:blip r:embed="rId6">
                           <a:extLst>
                             <a:ext uri="{28A0092B-C50C-407E-A947-70E740481C1C}">
                               <a14:useLocalDpi xmlns:a14="http://schemas.microsoft.com/office/drawing/2010/main" val="0"/>
@@ -106,7 +107,7 @@
                         <pic:cNvPicPr/>
                       </pic:nvPicPr>
                       <pic:blipFill>
-                        <a:blip r:embed="rId6" cstate="print">
+                        <a:blip r:embed="rId7" cstate="print">
                           <a:duotone>
                             <a:schemeClr val="accent1">
                               <a:shade val="45000"/>
@@ -194,18 +195,7 @@
               <w:sz w:val="82"/>
               <w:szCs w:val="82"/>
             </w:rPr>
-            <w:t xml:space="preserve">Idea 3: EOG based </w:t>
-          </w:r>
-          <w:r>
-            <w:rPr>
-              <w:rFonts w:ascii="Calibri Light" w:hAnsi="Calibri Light" w:cs="Times New Roman"/>
-              <w:b/>
-              <w:bCs/>
-              <w:color w:val="4472C4"/>
-              <w:sz w:val="82"/>
-              <w:szCs w:val="82"/>
-            </w:rPr>
-            <w:t>interface</w:t>
+            <w:t>Idea 3: EOG based interface</w:t>
           </w:r>
           <w:r>
             <w:rPr>
@@ -228,6 +218,20 @@
               <w:noProof/>
               <w:color w:val="4472C4"/>
             </w:rPr>
+            <w:sectPr>
+              <w:pgSz w:w="12240" w:h="15840"/>
+              <w:pgMar w:top="720" w:right="720" w:bottom="720" w:left="720" w:header="720" w:footer="720" w:gutter="0"/>
+              <w:pgBorders w:offsetFrom="page">
+                <w:top w:val="thinThickSmallGap" w:sz="24" w:space="24" w:color="2F5496" w:themeColor="accent5" w:themeShade="BF"/>
+                <w:left w:val="thinThickSmallGap" w:sz="24" w:space="24" w:color="2F5496" w:themeColor="accent5" w:themeShade="BF"/>
+                <w:bottom w:val="thickThinSmallGap" w:sz="24" w:space="24" w:color="2F5496" w:themeColor="accent5" w:themeShade="BF"/>
+                <w:right w:val="thickThinSmallGap" w:sz="24" w:space="24" w:color="2F5496" w:themeColor="accent5" w:themeShade="BF"/>
+              </w:pgBorders>
+              <w:pgNumType w:start="0"/>
+              <w:cols w:space="720"/>
+              <w:titlePg/>
+              <w:docGrid w:linePitch="360"/>
+            </w:sectPr>
           </w:pPr>
           <w:r>
             <w:rPr>
@@ -686,11 +690,11 @@
               </mc:Choice>
               <mc:Fallback>
                 <w:pict>
-                  <v:shapetype w14:anchorId="3C1310BA" id="_x0000_t202" coordsize="21600,21600" o:spt="202" path="m,l,21600r21600,l21600,xe">
+                  <v:shapetype id="_x0000_t202" coordsize="21600,21600" o:spt="202" path="m,l,21600r21600,l21600,xe">
                     <v:stroke joinstyle="miter"/>
                     <v:path gradientshapeok="t" o:connecttype="rect"/>
                   </v:shapetype>
-                  <v:shape id="Text Box 4" o:spid="_x0000_s1026" type="#_x0000_t202" style="position:absolute;left:0;text-align:left;margin-left:39.5pt;margin-top:85.2pt;width:461pt;height:110.8pt;z-index:251661312;visibility:visible;mso-wrap-style:square;mso-width-percent:0;mso-height-percent:200;mso-wrap-distance-left:9pt;mso-wrap-distance-top:7.2pt;mso-wrap-distance-right:9pt;mso-wrap-distance-bottom:7.2pt;mso-position-horizontal:absolute;mso-position-horizontal-relative:margin;mso-position-vertical:absolute;mso-position-vertical-relative:text;mso-width-percent:0;mso-height-percent:200;mso-width-relative:margin;mso-height-relative:margin;v-text-anchor:top" o:gfxdata="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" filled="f" stroked="f">
+                  <v:shape id="Text Box 4" o:spid="_x0000_s1026" type="#_x0000_t202" style="position:absolute;left:0;text-align:left;margin-left:39.5pt;margin-top:85.2pt;width:461pt;height:110.8pt;z-index:251661312;visibility:visible;mso-wrap-style:square;mso-width-percent:0;mso-height-percent:200;mso-wrap-distance-left:9pt;mso-wrap-distance-top:7.2pt;mso-wrap-distance-right:9pt;mso-wrap-distance-bottom:7.2pt;mso-position-horizontal:absolute;mso-position-horizontal-relative:margin;mso-position-vertical:absolute;mso-position-vertical-relative:text;mso-width-percent:0;mso-height-percent:200;mso-width-relative:margin;mso-height-relative:margin;v-text-anchor:top" o:gfxdata="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" filled="f" stroked="f">
                     <v:textbox style="mso-fit-shape-to-text:t">
                       <w:txbxContent>
                         <w:p>
@@ -1098,7 +1102,7 @@
                         <pic:cNvPicPr/>
                       </pic:nvPicPr>
                       <pic:blipFill>
-                        <a:blip r:embed="rId7" cstate="print">
+                        <a:blip r:embed="rId8" cstate="print">
                           <a:duotone>
                             <a:schemeClr val="accent1">
                               <a:shade val="45000"/>
@@ -1127,36 +1131,10 @@
             </w:drawing>
           </w:r>
         </w:p>
+        <w:bookmarkStart w:id="0" w:name="_GoBack" w:displacedByCustomXml="next"/>
+        <w:bookmarkEnd w:id="0" w:displacedByCustomXml="next"/>
       </w:sdtContent>
     </w:sdt>
-    <w:p>
-      <w:pPr>
-        <w:pStyle w:val="Subtitle"/>
-        <w:rPr>
-          <w:rFonts w:ascii="Comic Sans MS" w:hAnsi="Comic Sans MS"/>
-          <w:b/>
-          <w:bCs/>
-          <w:color w:val="000000" w:themeColor="text1"/>
-          <w:sz w:val="48"/>
-          <w:szCs w:val="48"/>
-          <w:u w:val="single"/>
-        </w:rPr>
-        <w:sectPr>
-          <w:pgSz w:w="12240" w:h="15840"/>
-          <w:pgMar w:top="720" w:right="720" w:bottom="720" w:left="720" w:header="720" w:footer="720" w:gutter="0"/>
-          <w:pgBorders w:offsetFrom="page">
-            <w:top w:val="thinThickSmallGap" w:sz="24" w:space="24" w:color="2F5496" w:themeColor="accent5" w:themeShade="BF"/>
-            <w:left w:val="thinThickSmallGap" w:sz="24" w:space="24" w:color="2F5496" w:themeColor="accent5" w:themeShade="BF"/>
-            <w:bottom w:val="thickThinSmallGap" w:sz="24" w:space="24" w:color="2F5496" w:themeColor="accent5" w:themeShade="BF"/>
-            <w:right w:val="thickThinSmallGap" w:sz="24" w:space="24" w:color="2F5496" w:themeColor="accent5" w:themeShade="BF"/>
-          </w:pgBorders>
-          <w:pgNumType w:start="0"/>
-          <w:cols w:space="720"/>
-          <w:titlePg/>
-          <w:docGrid w:linePitch="360"/>
-        </w:sectPr>
-      </w:pPr>
-    </w:p>
     <w:p>
       <w:pPr>
         <w:pBdr>
@@ -1963,7 +1941,7 @@
           <w:sz w:val="28"/>
           <w:szCs w:val="28"/>
         </w:rPr>
-        <w:t xml:space="preserve"> 250 file Each Signal have</w:t>
+        <w:t xml:space="preserve"> </w:t>
       </w:r>
       <w:r>
         <w:rPr>
@@ -1972,7 +1950,7 @@
           <w:sz w:val="28"/>
           <w:szCs w:val="28"/>
         </w:rPr>
-        <w:tab/>
+        <w:t>278</w:t>
       </w:r>
       <w:r>
         <w:rPr>
@@ -1981,7 +1959,7 @@
           <w:sz w:val="28"/>
           <w:szCs w:val="28"/>
         </w:rPr>
-        <w:t xml:space="preserve"> </w:t>
+        <w:t xml:space="preserve"> file </w:t>
       </w:r>
       <w:r>
         <w:rPr>
@@ -1990,7 +1968,16 @@
           <w:sz w:val="28"/>
           <w:szCs w:val="28"/>
         </w:rPr>
-        <w:t>5</w:t>
+        <w:t>and we have</w:t>
+      </w:r>
+      <w:r>
+        <w:rPr>
+          <w:rFonts w:ascii="Comic Sans MS" w:hAnsi="Comic Sans MS"/>
+          <w:color w:val="1F3864" w:themeColor="accent5" w:themeShade="80"/>
+          <w:sz w:val="28"/>
+          <w:szCs w:val="28"/>
+        </w:rPr>
+        <w:t xml:space="preserve"> 5</w:t>
       </w:r>
       <w:r>
         <w:rPr>
@@ -2272,16 +2259,7 @@
           <w:sz w:val="24"/>
           <w:szCs w:val="24"/>
         </w:rPr>
-        <w:t>Data Preparation</w:t>
-      </w:r>
-      <w:r>
-        <w:rPr>
-          <w:rFonts w:ascii="Comic Sans MS" w:hAnsi="Comic Sans MS"/>
-          <w:color w:val="002060"/>
-          <w:sz w:val="24"/>
-          <w:szCs w:val="24"/>
-        </w:rPr>
-        <w:t>:</w:t>
+        <w:t>Data Preparation:</w:t>
       </w:r>
     </w:p>
     <w:p>
@@ -2305,25 +2283,7 @@
           <w:sz w:val="24"/>
           <w:szCs w:val="24"/>
         </w:rPr>
-        <w:t xml:space="preserve">The dataset is imported using the </w:t>
-      </w:r>
-      <w:r>
-        <w:rPr>
-          <w:rFonts w:ascii="Comic Sans MS" w:hAnsi="Comic Sans MS"/>
-          <w:color w:val="002060"/>
-          <w:sz w:val="24"/>
-          <w:szCs w:val="24"/>
-        </w:rPr>
-        <w:t>panda’s</w:t>
-      </w:r>
-      <w:r>
-        <w:rPr>
-          <w:rFonts w:ascii="Comic Sans MS" w:hAnsi="Comic Sans MS"/>
-          <w:color w:val="002060"/>
-          <w:sz w:val="24"/>
-          <w:szCs w:val="24"/>
-        </w:rPr>
-        <w:t xml:space="preserve"> library and read_csv function.</w:t>
+        <w:t>The dataset is  reading manual</w:t>
       </w:r>
     </w:p>
     <w:p>
@@ -2390,16 +2350,7 @@
           <w:sz w:val="24"/>
           <w:szCs w:val="24"/>
         </w:rPr>
-        <w:t>Preprocessing</w:t>
-      </w:r>
-      <w:r>
-        <w:rPr>
-          <w:rFonts w:ascii="Comic Sans MS" w:hAnsi="Comic Sans MS"/>
-          <w:color w:val="002060"/>
-          <w:sz w:val="24"/>
-          <w:szCs w:val="24"/>
-        </w:rPr>
-        <w:t>:</w:t>
+        <w:t>Preprocessing:</w:t>
       </w:r>
     </w:p>
     <w:p>
@@ -2423,7 +2374,7 @@
           <w:sz w:val="24"/>
           <w:szCs w:val="24"/>
         </w:rPr>
-        <w:t xml:space="preserve">The dataset is checked for null values and missing data using the </w:t>
+        <w:t xml:space="preserve">We've read files that contain only h </w:t>
       </w:r>
       <w:r>
         <w:rPr>
@@ -2432,7 +2383,7 @@
           <w:sz w:val="24"/>
           <w:szCs w:val="24"/>
         </w:rPr>
-        <w:t>isnull (</w:t>
+        <w:t>and</w:t>
       </w:r>
       <w:r>
         <w:rPr>
@@ -2441,8 +2392,49 @@
           <w:sz w:val="24"/>
           <w:szCs w:val="24"/>
         </w:rPr>
-        <w:t>) function.</w:t>
-      </w:r>
+        <w:t xml:space="preserve"> v in their name </w:t>
+      </w:r>
+      <w:r>
+        <w:rPr>
+          <w:rFonts w:ascii="Comic Sans MS" w:hAnsi="Comic Sans MS"/>
+          <w:color w:val="002060"/>
+          <w:sz w:val="24"/>
+          <w:szCs w:val="24"/>
+        </w:rPr>
+        <w:t>for same number of signal</w:t>
+      </w:r>
+      <w:r>
+        <w:t xml:space="preserve"> </w:t>
+      </w:r>
+      <w:r>
+        <w:rPr>
+          <w:rFonts w:ascii="Comic Sans MS" w:hAnsi="Comic Sans MS"/>
+          <w:color w:val="002060"/>
+          <w:sz w:val="24"/>
+          <w:szCs w:val="24"/>
+        </w:rPr>
+        <w:t xml:space="preserve">and neglected anything </w:t>
+      </w:r>
+      <w:proofErr w:type="gramStart"/>
+      <w:r>
+        <w:rPr>
+          <w:rFonts w:ascii="Comic Sans MS" w:hAnsi="Comic Sans MS"/>
+          <w:color w:val="002060"/>
+          <w:sz w:val="24"/>
+          <w:szCs w:val="24"/>
+        </w:rPr>
+        <w:t>else</w:t>
+      </w:r>
+      <w:r>
+        <w:rPr>
+          <w:rFonts w:ascii="Comic Sans MS" w:hAnsi="Comic Sans MS"/>
+          <w:color w:val="002060"/>
+          <w:sz w:val="24"/>
+          <w:szCs w:val="24"/>
+        </w:rPr>
+        <w:t xml:space="preserve"> .</w:t>
+      </w:r>
+      <w:proofErr w:type="gramEnd"/>
     </w:p>
     <w:p>
       <w:pPr>
@@ -2465,25 +2457,7 @@
           <w:sz w:val="24"/>
           <w:szCs w:val="24"/>
         </w:rPr>
-        <w:t xml:space="preserve">Any missing data is handled using the </w:t>
-      </w:r>
-      <w:r>
-        <w:rPr>
-          <w:rFonts w:ascii="Comic Sans MS" w:hAnsi="Comic Sans MS"/>
-          <w:color w:val="002060"/>
-          <w:sz w:val="24"/>
-          <w:szCs w:val="24"/>
-        </w:rPr>
-        <w:t>fillna (</w:t>
-      </w:r>
-      <w:r>
-        <w:rPr>
-          <w:rFonts w:ascii="Comic Sans MS" w:hAnsi="Comic Sans MS"/>
-          <w:color w:val="002060"/>
-          <w:sz w:val="24"/>
-          <w:szCs w:val="24"/>
-        </w:rPr>
-        <w:t>) function from the pandas library.</w:t>
+        <w:t xml:space="preserve">Then we took the files and used the band pass filter </w:t>
       </w:r>
     </w:p>
     <w:p>
@@ -2527,8 +2501,19 @@
           <w:sz w:val="28"/>
           <w:szCs w:val="28"/>
         </w:rPr>
-        <w:t>We Use This Techniques</w:t>
-      </w:r>
+        <w:t xml:space="preserve">We Use </w:t>
+      </w:r>
+      <w:proofErr w:type="gramStart"/>
+      <w:r>
+        <w:rPr>
+          <w:rFonts w:ascii="Comic Sans MS" w:hAnsi="Comic Sans MS"/>
+          <w:color w:val="1F3864" w:themeColor="accent5" w:themeShade="80"/>
+          <w:sz w:val="28"/>
+          <w:szCs w:val="28"/>
+        </w:rPr>
+        <w:t>This Techniques</w:t>
+      </w:r>
+      <w:proofErr w:type="gramEnd"/>
       <w:r>
         <w:rPr>
           <w:rFonts w:ascii="Comic Sans MS" w:hAnsi="Comic Sans MS"/>
@@ -2992,7 +2977,23 @@
           <w:rFonts w:ascii="Comic Sans MS" w:hAnsi="Comic Sans MS"/>
           <w:color w:val="002060"/>
         </w:rPr>
-        <w:t xml:space="preserve">The parameters used for the SVC classifier </w:t>
+        <w:t>The parameters used for the SVC classifier are: kernel='</w:t>
+      </w:r>
+      <w:proofErr w:type="spellStart"/>
+      <w:r>
+        <w:rPr>
+          <w:rFonts w:ascii="Comic Sans MS" w:hAnsi="Comic Sans MS"/>
+          <w:color w:val="002060"/>
+        </w:rPr>
+        <w:t>rbf</w:t>
+      </w:r>
+      <w:proofErr w:type="spellEnd"/>
+      <w:r>
+        <w:rPr>
+          <w:rFonts w:ascii="Comic Sans MS" w:hAnsi="Comic Sans MS"/>
+          <w:color w:val="002060"/>
+        </w:rPr>
+        <w:t>', C=</w:t>
       </w:r>
       <w:proofErr w:type="gramStart"/>
       <w:r>
@@ -3000,7 +3001,7 @@
           <w:rFonts w:ascii="Comic Sans MS" w:hAnsi="Comic Sans MS"/>
           <w:color w:val="002060"/>
         </w:rPr>
-        <w:t>are:</w:t>
+        <w:t>1.0,</w:t>
       </w:r>
       <w:proofErr w:type="gramEnd"/>
       <w:r>
@@ -3008,23 +3009,7 @@
           <w:rFonts w:ascii="Comic Sans MS" w:hAnsi="Comic Sans MS"/>
           <w:color w:val="002060"/>
         </w:rPr>
-        <w:t xml:space="preserve"> kernel='</w:t>
-      </w:r>
-      <w:proofErr w:type="spellStart"/>
-      <w:r>
-        <w:rPr>
-          <w:rFonts w:ascii="Comic Sans MS" w:hAnsi="Comic Sans MS"/>
-          <w:color w:val="002060"/>
-        </w:rPr>
-        <w:t>rbf</w:t>
-      </w:r>
-      <w:proofErr w:type="spellEnd"/>
-      <w:r>
-        <w:rPr>
-          <w:rFonts w:ascii="Comic Sans MS" w:hAnsi="Comic Sans MS"/>
-          <w:color w:val="002060"/>
-        </w:rPr>
-        <w:t>', C=1.0, and gamma='scale'.</w:t>
+        <w:t xml:space="preserve"> and gamma='scale'.</w:t>
       </w:r>
     </w:p>
     <w:p>
@@ -3102,7 +3087,7 @@
                     </pic:cNvPicPr>
                   </pic:nvPicPr>
                   <pic:blipFill>
-                    <a:blip r:embed="rId8">
+                    <a:blip r:embed="rId9">
                       <a:extLst>
                         <a:ext uri="{28A0092B-C50C-407E-A947-70E740481C1C}">
                           <a14:useLocalDpi xmlns:a14="http://schemas.microsoft.com/office/drawing/2010/main" val="0"/>
@@ -3337,7 +3322,7 @@
     </w:p>
     <w:tbl>
       <w:tblPr>
-        <w:tblStyle w:val="GridTable5Dark-Accent5"/>
+        <w:tblStyle w:val="GridTable5DarkAccent5"/>
         <w:tblW w:w="10170" w:type="dxa"/>
         <w:tblLook w:val="04A0" w:firstRow="1" w:lastRow="0" w:firstColumn="1" w:lastColumn="0" w:noHBand="0" w:noVBand="1"/>
       </w:tblPr>
@@ -4208,8 +4193,8 @@
 </file>
 
 <file path=word/numbering.xml><?xml version="1.0" encoding="utf-8"?>
-<w:numbering xmlns:wpc="http://schemas.microsoft.com/office/word/2010/wordprocessingCanvas" xmlns:cx="http://schemas.microsoft.com/office/drawing/2014/chartex" xmlns:cx1="http://schemas.microsoft.com/office/drawing/2015/9/8/chartex" xmlns:cx2="http://schemas.microsoft.com/office/drawing/2015/10/21/chartex" xmlns:cx3="http://schemas.microsoft.com/office/drawing/2016/5/9/chartex" xmlns:cx4="http://schemas.microsoft.com/office/drawing/2016/5/10/chartex" xmlns:cx5="http://schemas.microsoft.com/office/drawing/2016/5/11/chartex" xmlns:cx6="http://schemas.microsoft.com/office/drawing/2016/5/12/chartex" xmlns:cx7="http://schemas.microsoft.com/office/drawing/2016/5/13/chartex" xmlns:cx8="http://schemas.microsoft.com/office/drawing/2016/5/14/chartex" xmlns:mc="http://schemas.openxmlformats.org/markup-compatibility/2006" xmlns:aink="http://schemas.microsoft.com/office/drawing/2016/ink" xmlns:am3d="http://schemas.microsoft.com/office/drawing/2017/model3d" xmlns:o="urn:schemas-microsoft-com:office:office" xmlns:oel="http://schemas.microsoft.com/office/2019/extlst" xmlns:r="http://schemas.openxmlformats.org/officeDocument/2006/relationships" xmlns:m="http://schemas.openxmlformats.org/officeDocument/2006/math" xmlns:v="urn:schemas-microsoft-com:vml" xmlns:wp14="http://schemas.microsoft.com/office/word/2010/wordprocessingDrawing" xmlns:wp="http://schemas.openxmlformats.org/drawingml/2006/wordprocessingDrawing" xmlns:w10="urn:schemas-microsoft-com:office:word" xmlns:w="http://schemas.openxmlformats.org/wordprocessingml/2006/main" xmlns:w14="http://schemas.microsoft.com/office/word/2010/wordml" xmlns:w15="http://schemas.microsoft.com/office/word/2012/wordml" xmlns:w16cex="http://schemas.microsoft.com/office/word/2018/wordml/cex" xmlns:w16cid="http://schemas.microsoft.com/office/word/2016/wordml/cid" xmlns:w16="http://schemas.microsoft.com/office/word/2018/wordml" xmlns:w16du="http://schemas.microsoft.com/office/word/2023/wordml/word16du" xmlns:w16sdtdh="http://schemas.microsoft.com/office/word/2020/wordml/sdtdatahash" xmlns:w16se="http://schemas.microsoft.com/office/word/2015/wordml/symex" xmlns:wpg="http://schemas.microsoft.com/office/word/2010/wordprocessingGroup" xmlns:wpi="http://schemas.microsoft.com/office/word/2010/wordprocessingInk" xmlns:wne="http://schemas.microsoft.com/office/word/2006/wordml" xmlns:wps="http://schemas.microsoft.com/office/word/2010/wordprocessingShape" mc:Ignorable="w14 w15 w16se w16cid w16 w16cex w16sdtdh wp14">
-  <w:abstractNum w:abstractNumId="0" w15:restartNumberingAfterBreak="0">
+<w:numbering xmlns:wpc="http://schemas.microsoft.com/office/word/2010/wordprocessingCanvas" xmlns:mc="http://schemas.openxmlformats.org/markup-compatibility/2006" xmlns:o="urn:schemas-microsoft-com:office:office" xmlns:r="http://schemas.openxmlformats.org/officeDocument/2006/relationships" xmlns:m="http://schemas.openxmlformats.org/officeDocument/2006/math" xmlns:v="urn:schemas-microsoft-com:vml" xmlns:wp14="http://schemas.microsoft.com/office/word/2010/wordprocessingDrawing" xmlns:wp="http://schemas.openxmlformats.org/drawingml/2006/wordprocessingDrawing" xmlns:w10="urn:schemas-microsoft-com:office:word" xmlns:w="http://schemas.openxmlformats.org/wordprocessingml/2006/main" xmlns:w14="http://schemas.microsoft.com/office/word/2010/wordml" xmlns:wpg="http://schemas.microsoft.com/office/word/2010/wordprocessingGroup" xmlns:wpi="http://schemas.microsoft.com/office/word/2010/wordprocessingInk" xmlns:wne="http://schemas.microsoft.com/office/word/2006/wordml" xmlns:wps="http://schemas.microsoft.com/office/word/2010/wordprocessingShape" mc:Ignorable="w14 wp14">
+  <w:abstractNum w:abstractNumId="0">
     <w:nsid w:val="01E673B1"/>
     <w:multiLevelType w:val="hybridMultilevel"/>
     <w:tmpl w:val="CFFCB378"/>
@@ -4322,7 +4307,7 @@
       </w:rPr>
     </w:lvl>
   </w:abstractNum>
-  <w:abstractNum w:abstractNumId="1" w15:restartNumberingAfterBreak="0">
+  <w:abstractNum w:abstractNumId="1">
     <w:nsid w:val="0BAF5D82"/>
     <w:multiLevelType w:val="hybridMultilevel"/>
     <w:tmpl w:val="5D1C9820"/>
@@ -4414,7 +4399,7 @@
       </w:pPr>
     </w:lvl>
   </w:abstractNum>
-  <w:abstractNum w:abstractNumId="2" w15:restartNumberingAfterBreak="0">
+  <w:abstractNum w:abstractNumId="2">
     <w:nsid w:val="120A31B0"/>
     <w:multiLevelType w:val="hybridMultilevel"/>
     <w:tmpl w:val="AF12EADE"/>
@@ -4527,7 +4512,7 @@
       </w:rPr>
     </w:lvl>
   </w:abstractNum>
-  <w:abstractNum w:abstractNumId="3" w15:restartNumberingAfterBreak="0">
+  <w:abstractNum w:abstractNumId="3">
     <w:nsid w:val="12FD2493"/>
     <w:multiLevelType w:val="hybridMultilevel"/>
     <w:tmpl w:val="628AA8DE"/>
@@ -4619,7 +4604,7 @@
       </w:pPr>
     </w:lvl>
   </w:abstractNum>
-  <w:abstractNum w:abstractNumId="4" w15:restartNumberingAfterBreak="0">
+  <w:abstractNum w:abstractNumId="4">
     <w:nsid w:val="15FA5395"/>
     <w:multiLevelType w:val="hybridMultilevel"/>
     <w:tmpl w:val="0D827F84"/>
@@ -4712,7 +4697,7 @@
       </w:pPr>
     </w:lvl>
   </w:abstractNum>
-  <w:abstractNum w:abstractNumId="5" w15:restartNumberingAfterBreak="0">
+  <w:abstractNum w:abstractNumId="5">
     <w:nsid w:val="15FB0413"/>
     <w:multiLevelType w:val="multilevel"/>
     <w:tmpl w:val="0409001D"/>
@@ -4798,7 +4783,7 @@
       </w:pPr>
     </w:lvl>
   </w:abstractNum>
-  <w:abstractNum w:abstractNumId="6" w15:restartNumberingAfterBreak="0">
+  <w:abstractNum w:abstractNumId="6">
     <w:nsid w:val="17AB27C2"/>
     <w:multiLevelType w:val="hybridMultilevel"/>
     <w:tmpl w:val="0C3470AA"/>
@@ -4910,7 +4895,7 @@
       </w:rPr>
     </w:lvl>
   </w:abstractNum>
-  <w:abstractNum w:abstractNumId="7" w15:restartNumberingAfterBreak="0">
+  <w:abstractNum w:abstractNumId="7">
     <w:nsid w:val="19051D1F"/>
     <w:multiLevelType w:val="hybridMultilevel"/>
     <w:tmpl w:val="D7D8FE32"/>
@@ -5023,7 +5008,7 @@
       </w:rPr>
     </w:lvl>
   </w:abstractNum>
-  <w:abstractNum w:abstractNumId="8" w15:restartNumberingAfterBreak="0">
+  <w:abstractNum w:abstractNumId="8">
     <w:nsid w:val="1D284BE4"/>
     <w:multiLevelType w:val="hybridMultilevel"/>
     <w:tmpl w:val="1F520A4A"/>
@@ -5109,7 +5094,7 @@
       </w:pPr>
     </w:lvl>
   </w:abstractNum>
-  <w:abstractNum w:abstractNumId="9" w15:restartNumberingAfterBreak="0">
+  <w:abstractNum w:abstractNumId="9">
     <w:nsid w:val="224B5D8B"/>
     <w:multiLevelType w:val="hybridMultilevel"/>
     <w:tmpl w:val="DD2C8EF0"/>
@@ -5222,7 +5207,7 @@
       </w:rPr>
     </w:lvl>
   </w:abstractNum>
-  <w:abstractNum w:abstractNumId="10" w15:restartNumberingAfterBreak="0">
+  <w:abstractNum w:abstractNumId="10">
     <w:nsid w:val="27A77401"/>
     <w:multiLevelType w:val="hybridMultilevel"/>
     <w:tmpl w:val="9760E61A"/>
@@ -5334,7 +5319,7 @@
       </w:rPr>
     </w:lvl>
   </w:abstractNum>
-  <w:abstractNum w:abstractNumId="11" w15:restartNumberingAfterBreak="0">
+  <w:abstractNum w:abstractNumId="11">
     <w:nsid w:val="27AE7475"/>
     <w:multiLevelType w:val="multilevel"/>
     <w:tmpl w:val="909A0D84"/>
@@ -5444,7 +5429,7 @@
       </w:pPr>
     </w:lvl>
   </w:abstractNum>
-  <w:abstractNum w:abstractNumId="12" w15:restartNumberingAfterBreak="0">
+  <w:abstractNum w:abstractNumId="12">
     <w:nsid w:val="2B0348AD"/>
     <w:multiLevelType w:val="hybridMultilevel"/>
     <w:tmpl w:val="C8DADE4C"/>
@@ -5557,7 +5542,7 @@
       </w:rPr>
     </w:lvl>
   </w:abstractNum>
-  <w:abstractNum w:abstractNumId="13" w15:restartNumberingAfterBreak="0">
+  <w:abstractNum w:abstractNumId="13">
     <w:nsid w:val="2CFC0160"/>
     <w:multiLevelType w:val="hybridMultilevel"/>
     <w:tmpl w:val="1A7C746C"/>
@@ -5646,7 +5631,7 @@
       </w:pPr>
     </w:lvl>
   </w:abstractNum>
-  <w:abstractNum w:abstractNumId="14" w15:restartNumberingAfterBreak="0">
+  <w:abstractNum w:abstractNumId="14">
     <w:nsid w:val="332E2087"/>
     <w:multiLevelType w:val="hybridMultilevel"/>
     <w:tmpl w:val="3ECC7B6C"/>
@@ -5759,7 +5744,7 @@
       </w:rPr>
     </w:lvl>
   </w:abstractNum>
-  <w:abstractNum w:abstractNumId="15" w15:restartNumberingAfterBreak="0">
+  <w:abstractNum w:abstractNumId="15">
     <w:nsid w:val="35897C9C"/>
     <w:multiLevelType w:val="hybridMultilevel"/>
     <w:tmpl w:val="775EBF8A"/>
@@ -5845,7 +5830,7 @@
       </w:pPr>
     </w:lvl>
   </w:abstractNum>
-  <w:abstractNum w:abstractNumId="16" w15:restartNumberingAfterBreak="0">
+  <w:abstractNum w:abstractNumId="16">
     <w:nsid w:val="361175A2"/>
     <w:multiLevelType w:val="hybridMultilevel"/>
     <w:tmpl w:val="418AC7D6"/>
@@ -5958,7 +5943,7 @@
       </w:rPr>
     </w:lvl>
   </w:abstractNum>
-  <w:abstractNum w:abstractNumId="17" w15:restartNumberingAfterBreak="0">
+  <w:abstractNum w:abstractNumId="17">
     <w:nsid w:val="3AA51563"/>
     <w:multiLevelType w:val="multilevel"/>
     <w:tmpl w:val="341A3758"/>
@@ -6087,7 +6072,7 @@
       </w:rPr>
     </w:lvl>
   </w:abstractNum>
-  <w:abstractNum w:abstractNumId="18" w15:restartNumberingAfterBreak="0">
+  <w:abstractNum w:abstractNumId="18">
     <w:nsid w:val="3ECE37A2"/>
     <w:multiLevelType w:val="hybridMultilevel"/>
     <w:tmpl w:val="1F66EA4A"/>
@@ -6200,7 +6185,7 @@
       </w:rPr>
     </w:lvl>
   </w:abstractNum>
-  <w:abstractNum w:abstractNumId="19" w15:restartNumberingAfterBreak="0">
+  <w:abstractNum w:abstractNumId="19">
     <w:nsid w:val="46FF7822"/>
     <w:multiLevelType w:val="hybridMultilevel"/>
     <w:tmpl w:val="25FA5F1A"/>
@@ -6286,7 +6271,7 @@
       </w:pPr>
     </w:lvl>
   </w:abstractNum>
-  <w:abstractNum w:abstractNumId="20" w15:restartNumberingAfterBreak="0">
+  <w:abstractNum w:abstractNumId="20">
     <w:nsid w:val="4AA15114"/>
     <w:multiLevelType w:val="multilevel"/>
     <w:tmpl w:val="F258B6BA"/>
@@ -6372,7 +6357,7 @@
       </w:pPr>
     </w:lvl>
   </w:abstractNum>
-  <w:abstractNum w:abstractNumId="21" w15:restartNumberingAfterBreak="0">
+  <w:abstractNum w:abstractNumId="21">
     <w:nsid w:val="4CBE5CC5"/>
     <w:multiLevelType w:val="hybridMultilevel"/>
     <w:tmpl w:val="EB64DFDA"/>
@@ -6461,7 +6446,7 @@
       </w:pPr>
     </w:lvl>
   </w:abstractNum>
-  <w:abstractNum w:abstractNumId="22" w15:restartNumberingAfterBreak="0">
+  <w:abstractNum w:abstractNumId="22">
     <w:nsid w:val="55BC527B"/>
     <w:multiLevelType w:val="hybridMultilevel"/>
     <w:tmpl w:val="E1DA1832"/>
@@ -6601,7 +6586,7 @@
       </w:rPr>
     </w:lvl>
   </w:abstractNum>
-  <w:abstractNum w:abstractNumId="23" w15:restartNumberingAfterBreak="0">
+  <w:abstractNum w:abstractNumId="23">
     <w:nsid w:val="57A34C4E"/>
     <w:multiLevelType w:val="hybridMultilevel"/>
     <w:tmpl w:val="0D2A62D4"/>
@@ -6714,7 +6699,7 @@
       </w:rPr>
     </w:lvl>
   </w:abstractNum>
-  <w:abstractNum w:abstractNumId="24" w15:restartNumberingAfterBreak="0">
+  <w:abstractNum w:abstractNumId="24">
     <w:nsid w:val="5F52111D"/>
     <w:multiLevelType w:val="hybridMultilevel"/>
     <w:tmpl w:val="8DD8FF2A"/>
@@ -6800,7 +6785,7 @@
       </w:pPr>
     </w:lvl>
   </w:abstractNum>
-  <w:abstractNum w:abstractNumId="25" w15:restartNumberingAfterBreak="0">
+  <w:abstractNum w:abstractNumId="25">
     <w:nsid w:val="65070662"/>
     <w:multiLevelType w:val="hybridMultilevel"/>
     <w:tmpl w:val="2610819C"/>
@@ -6886,7 +6871,7 @@
       </w:pPr>
     </w:lvl>
   </w:abstractNum>
-  <w:abstractNum w:abstractNumId="26" w15:restartNumberingAfterBreak="0">
+  <w:abstractNum w:abstractNumId="26">
     <w:nsid w:val="68D56FF4"/>
     <w:multiLevelType w:val="hybridMultilevel"/>
     <w:tmpl w:val="BAA25D92"/>
@@ -6978,7 +6963,7 @@
       </w:pPr>
     </w:lvl>
   </w:abstractNum>
-  <w:abstractNum w:abstractNumId="27" w15:restartNumberingAfterBreak="0">
+  <w:abstractNum w:abstractNumId="27">
     <w:nsid w:val="6B921054"/>
     <w:multiLevelType w:val="hybridMultilevel"/>
     <w:tmpl w:val="4B683C86"/>
@@ -7064,7 +7049,7 @@
       </w:pPr>
     </w:lvl>
   </w:abstractNum>
-  <w:abstractNum w:abstractNumId="28" w15:restartNumberingAfterBreak="0">
+  <w:abstractNum w:abstractNumId="28">
     <w:nsid w:val="762E0BF1"/>
     <w:multiLevelType w:val="hybridMultilevel"/>
     <w:tmpl w:val="088EA706"/>
@@ -7152,7 +7137,7 @@
       </w:pPr>
     </w:lvl>
   </w:abstractNum>
-  <w:abstractNum w:abstractNumId="29" w15:restartNumberingAfterBreak="0">
+  <w:abstractNum w:abstractNumId="29">
     <w:nsid w:val="76D22B0E"/>
     <w:multiLevelType w:val="hybridMultilevel"/>
     <w:tmpl w:val="DED2C83E"/>
@@ -7265,7 +7250,7 @@
       </w:rPr>
     </w:lvl>
   </w:abstractNum>
-  <w:abstractNum w:abstractNumId="30" w15:restartNumberingAfterBreak="0">
+  <w:abstractNum w:abstractNumId="30">
     <w:nsid w:val="778E6024"/>
     <w:multiLevelType w:val="hybridMultilevel"/>
     <w:tmpl w:val="2FFE9528"/>
@@ -7378,7 +7363,7 @@
       </w:rPr>
     </w:lvl>
   </w:abstractNum>
-  <w:abstractNum w:abstractNumId="31" w15:restartNumberingAfterBreak="0">
+  <w:abstractNum w:abstractNumId="31">
     <w:nsid w:val="7967264B"/>
     <w:multiLevelType w:val="hybridMultilevel"/>
     <w:tmpl w:val="7A1ABDE2"/>
@@ -7491,7 +7476,7 @@
       </w:rPr>
     </w:lvl>
   </w:abstractNum>
-  <w:abstractNum w:abstractNumId="32" w15:restartNumberingAfterBreak="0">
+  <w:abstractNum w:abstractNumId="32">
     <w:nsid w:val="7AA8484C"/>
     <w:multiLevelType w:val="hybridMultilevel"/>
     <w:tmpl w:val="50AE84B6"/>
@@ -7603,7 +7588,7 @@
       </w:rPr>
     </w:lvl>
   </w:abstractNum>
-  <w:abstractNum w:abstractNumId="33" w15:restartNumberingAfterBreak="0">
+  <w:abstractNum w:abstractNumId="33">
     <w:nsid w:val="7D8A791A"/>
     <w:multiLevelType w:val="hybridMultilevel"/>
     <w:tmpl w:val="62BC3D8C"/>
@@ -7689,7 +7674,7 @@
       </w:pPr>
     </w:lvl>
   </w:abstractNum>
-  <w:abstractNum w:abstractNumId="34" w15:restartNumberingAfterBreak="0">
+  <w:abstractNum w:abstractNumId="34">
     <w:nsid w:val="7E351107"/>
     <w:multiLevelType w:val="hybridMultilevel"/>
     <w:tmpl w:val="BDD63932"/>
@@ -7802,116 +7787,116 @@
       </w:rPr>
     </w:lvl>
   </w:abstractNum>
-  <w:num w:numId="1" w16cid:durableId="1868134447">
+  <w:num w:numId="1">
     <w:abstractNumId w:val="17"/>
   </w:num>
-  <w:num w:numId="2" w16cid:durableId="1496847438">
+  <w:num w:numId="2">
     <w:abstractNumId w:val="11"/>
   </w:num>
-  <w:num w:numId="3" w16cid:durableId="583102404">
+  <w:num w:numId="3">
     <w:abstractNumId w:val="13"/>
   </w:num>
-  <w:num w:numId="4" w16cid:durableId="1930964530">
+  <w:num w:numId="4">
     <w:abstractNumId w:val="21"/>
   </w:num>
-  <w:num w:numId="5" w16cid:durableId="2062318858">
+  <w:num w:numId="5">
     <w:abstractNumId w:val="14"/>
   </w:num>
-  <w:num w:numId="6" w16cid:durableId="783766235">
+  <w:num w:numId="6">
     <w:abstractNumId w:val="0"/>
   </w:num>
-  <w:num w:numId="7" w16cid:durableId="657534785">
+  <w:num w:numId="7">
     <w:abstractNumId w:val="8"/>
   </w:num>
-  <w:num w:numId="8" w16cid:durableId="1086925013">
+  <w:num w:numId="8">
     <w:abstractNumId w:val="10"/>
   </w:num>
-  <w:num w:numId="9" w16cid:durableId="288096954">
+  <w:num w:numId="9">
     <w:abstractNumId w:val="19"/>
   </w:num>
-  <w:num w:numId="10" w16cid:durableId="1274436747">
+  <w:num w:numId="10">
     <w:abstractNumId w:val="33"/>
   </w:num>
-  <w:num w:numId="11" w16cid:durableId="1489900674">
+  <w:num w:numId="11">
     <w:abstractNumId w:val="28"/>
   </w:num>
-  <w:num w:numId="12" w16cid:durableId="402720384">
+  <w:num w:numId="12">
     <w:abstractNumId w:val="6"/>
   </w:num>
-  <w:num w:numId="13" w16cid:durableId="1854302574">
+  <w:num w:numId="13">
     <w:abstractNumId w:val="34"/>
   </w:num>
-  <w:num w:numId="14" w16cid:durableId="1493446342">
+  <w:num w:numId="14">
     <w:abstractNumId w:val="32"/>
   </w:num>
-  <w:num w:numId="15" w16cid:durableId="1844781158">
+  <w:num w:numId="15">
     <w:abstractNumId w:val="5"/>
   </w:num>
-  <w:num w:numId="16" w16cid:durableId="668213956">
+  <w:num w:numId="16">
     <w:abstractNumId w:val="20"/>
   </w:num>
-  <w:num w:numId="17" w16cid:durableId="1842698023">
+  <w:num w:numId="17">
     <w:abstractNumId w:val="15"/>
   </w:num>
-  <w:num w:numId="18" w16cid:durableId="1801023698">
+  <w:num w:numId="18">
     <w:abstractNumId w:val="27"/>
   </w:num>
-  <w:num w:numId="19" w16cid:durableId="530807331">
+  <w:num w:numId="19">
     <w:abstractNumId w:val="25"/>
   </w:num>
-  <w:num w:numId="20" w16cid:durableId="644818686">
+  <w:num w:numId="20">
     <w:abstractNumId w:val="2"/>
   </w:num>
-  <w:num w:numId="21" w16cid:durableId="1270701860">
+  <w:num w:numId="21">
     <w:abstractNumId w:val="18"/>
   </w:num>
-  <w:num w:numId="22" w16cid:durableId="1355303090">
+  <w:num w:numId="22">
     <w:abstractNumId w:val="7"/>
   </w:num>
-  <w:num w:numId="23" w16cid:durableId="1621951895">
+  <w:num w:numId="23">
     <w:abstractNumId w:val="12"/>
   </w:num>
-  <w:num w:numId="24" w16cid:durableId="1676494041">
+  <w:num w:numId="24">
     <w:abstractNumId w:val="30"/>
   </w:num>
-  <w:num w:numId="25" w16cid:durableId="121004306">
+  <w:num w:numId="25">
     <w:abstractNumId w:val="1"/>
   </w:num>
-  <w:num w:numId="26" w16cid:durableId="219099003">
+  <w:num w:numId="26">
     <w:abstractNumId w:val="22"/>
   </w:num>
-  <w:num w:numId="27" w16cid:durableId="2001422142">
+  <w:num w:numId="27">
     <w:abstractNumId w:val="23"/>
   </w:num>
-  <w:num w:numId="28" w16cid:durableId="63450225">
+  <w:num w:numId="28">
     <w:abstractNumId w:val="9"/>
   </w:num>
-  <w:num w:numId="29" w16cid:durableId="1537618174">
+  <w:num w:numId="29">
     <w:abstractNumId w:val="3"/>
   </w:num>
-  <w:num w:numId="30" w16cid:durableId="1006253358">
+  <w:num w:numId="30">
     <w:abstractNumId w:val="26"/>
   </w:num>
-  <w:num w:numId="31" w16cid:durableId="1586257296">
+  <w:num w:numId="31">
     <w:abstractNumId w:val="16"/>
   </w:num>
-  <w:num w:numId="32" w16cid:durableId="2081559868">
+  <w:num w:numId="32">
     <w:abstractNumId w:val="4"/>
   </w:num>
-  <w:num w:numId="33" w16cid:durableId="42557142">
+  <w:num w:numId="33">
     <w:abstractNumId w:val="31"/>
   </w:num>
-  <w:num w:numId="34" w16cid:durableId="57021353">
+  <w:num w:numId="34">
     <w:abstractNumId w:val="29"/>
   </w:num>
-  <w:num w:numId="35" w16cid:durableId="199244579">
+  <w:num w:numId="35">
     <w:abstractNumId w:val="24"/>
   </w:num>
 </w:numbering>
 </file>
 
 <file path=word/styles.xml><?xml version="1.0" encoding="utf-8"?>
-<w:styles xmlns:mc="http://schemas.openxmlformats.org/markup-compatibility/2006" xmlns:r="http://schemas.openxmlformats.org/officeDocument/2006/relationships" xmlns:w="http://schemas.openxmlformats.org/wordprocessingml/2006/main" xmlns:w14="http://schemas.microsoft.com/office/word/2010/wordml" xmlns:w15="http://schemas.microsoft.com/office/word/2012/wordml" xmlns:w16cex="http://schemas.microsoft.com/office/word/2018/wordml/cex" xmlns:w16cid="http://schemas.microsoft.com/office/word/2016/wordml/cid" xmlns:w16="http://schemas.microsoft.com/office/word/2018/wordml" xmlns:w16sdtdh="http://schemas.microsoft.com/office/word/2020/wordml/sdtdatahash" xmlns:w16se="http://schemas.microsoft.com/office/word/2015/wordml/symex" mc:Ignorable="w14 w15 w16se w16cid w16 w16cex w16sdtdh">
+<w:styles xmlns:mc="http://schemas.openxmlformats.org/markup-compatibility/2006" xmlns:r="http://schemas.openxmlformats.org/officeDocument/2006/relationships" xmlns:w="http://schemas.openxmlformats.org/wordprocessingml/2006/main" xmlns:w14="http://schemas.microsoft.com/office/word/2010/wordml" mc:Ignorable="w14">
   <w:docDefaults>
     <w:rPrDefault>
       <w:rPr>
@@ -7927,383 +7912,144 @@
       </w:pPr>
     </w:pPrDefault>
   </w:docDefaults>
-  <w:latentStyles w:defLockedState="0" w:defUIPriority="99" w:defSemiHidden="0" w:defUnhideWhenUsed="0" w:defQFormat="0" w:count="376">
-    <w:lsdException w:name="Normal" w:uiPriority="0" w:qFormat="1"/>
-    <w:lsdException w:name="heading 1" w:uiPriority="9" w:qFormat="1"/>
-    <w:lsdException w:name="heading 2" w:semiHidden="1" w:uiPriority="9" w:unhideWhenUsed="1" w:qFormat="1"/>
-    <w:lsdException w:name="heading 3" w:semiHidden="1" w:uiPriority="9" w:unhideWhenUsed="1" w:qFormat="1"/>
-    <w:lsdException w:name="heading 4" w:semiHidden="1" w:uiPriority="9" w:unhideWhenUsed="1" w:qFormat="1"/>
-    <w:lsdException w:name="heading 5" w:semiHidden="1" w:uiPriority="9" w:unhideWhenUsed="1" w:qFormat="1"/>
-    <w:lsdException w:name="heading 6" w:semiHidden="1" w:uiPriority="9" w:unhideWhenUsed="1" w:qFormat="1"/>
-    <w:lsdException w:name="heading 7" w:semiHidden="1" w:uiPriority="9" w:unhideWhenUsed="1" w:qFormat="1"/>
-    <w:lsdException w:name="heading 8" w:semiHidden="1" w:uiPriority="9" w:unhideWhenUsed="1" w:qFormat="1"/>
-    <w:lsdException w:name="heading 9" w:semiHidden="1" w:uiPriority="9" w:unhideWhenUsed="1" w:qFormat="1"/>
-    <w:lsdException w:name="index 1" w:semiHidden="1" w:unhideWhenUsed="1"/>
-    <w:lsdException w:name="index 2" w:semiHidden="1" w:unhideWhenUsed="1"/>
-    <w:lsdException w:name="index 3" w:semiHidden="1" w:unhideWhenUsed="1"/>
-    <w:lsdException w:name="index 4" w:semiHidden="1" w:unhideWhenUsed="1"/>
-    <w:lsdException w:name="index 5" w:semiHidden="1" w:unhideWhenUsed="1"/>
-    <w:lsdException w:name="index 6" w:semiHidden="1" w:unhideWhenUsed="1"/>
-    <w:lsdException w:name="index 7" w:semiHidden="1" w:unhideWhenUsed="1"/>
-    <w:lsdException w:name="index 8" w:semiHidden="1" w:unhideWhenUsed="1"/>
-    <w:lsdException w:name="index 9" w:semiHidden="1" w:unhideWhenUsed="1"/>
-    <w:lsdException w:name="toc 1" w:semiHidden="1" w:uiPriority="39" w:unhideWhenUsed="1"/>
-    <w:lsdException w:name="toc 2" w:semiHidden="1" w:uiPriority="39" w:unhideWhenUsed="1"/>
-    <w:lsdException w:name="toc 3" w:semiHidden="1" w:uiPriority="39" w:unhideWhenUsed="1"/>
-    <w:lsdException w:name="toc 4" w:semiHidden="1" w:uiPriority="39" w:unhideWhenUsed="1"/>
-    <w:lsdException w:name="toc 5" w:semiHidden="1" w:uiPriority="39" w:unhideWhenUsed="1"/>
-    <w:lsdException w:name="toc 6" w:semiHidden="1" w:uiPriority="39" w:unhideWhenUsed="1"/>
-    <w:lsdException w:name="toc 7" w:semiHidden="1" w:uiPriority="39" w:unhideWhenUsed="1"/>
-    <w:lsdException w:name="toc 8" w:semiHidden="1" w:uiPriority="39" w:unhideWhenUsed="1"/>
-    <w:lsdException w:name="toc 9" w:semiHidden="1" w:uiPriority="39" w:unhideWhenUsed="1"/>
-    <w:lsdException w:name="Normal Indent" w:semiHidden="1" w:unhideWhenUsed="1"/>
-    <w:lsdException w:name="footnote text" w:semiHidden="1" w:unhideWhenUsed="1"/>
-    <w:lsdException w:name="annotation text" w:semiHidden="1" w:unhideWhenUsed="1"/>
-    <w:lsdException w:name="header" w:semiHidden="1" w:unhideWhenUsed="1"/>
-    <w:lsdException w:name="footer" w:semiHidden="1" w:unhideWhenUsed="1"/>
-    <w:lsdException w:name="index heading" w:semiHidden="1" w:unhideWhenUsed="1"/>
-    <w:lsdException w:name="caption" w:semiHidden="1" w:uiPriority="35" w:unhideWhenUsed="1" w:qFormat="1"/>
-    <w:lsdException w:name="table of figures" w:semiHidden="1" w:unhideWhenUsed="1"/>
-    <w:lsdException w:name="envelope address" w:semiHidden="1" w:unhideWhenUsed="1"/>
-    <w:lsdException w:name="envelope return" w:semiHidden="1" w:unhideWhenUsed="1"/>
-    <w:lsdException w:name="footnote reference" w:semiHidden="1" w:unhideWhenUsed="1"/>
-    <w:lsdException w:name="annotation reference" w:semiHidden="1" w:unhideWhenUsed="1"/>
-    <w:lsdException w:name="line number" w:semiHidden="1" w:unhideWhenUsed="1"/>
-    <w:lsdException w:name="page number" w:semiHidden="1" w:unhideWhenUsed="1"/>
-    <w:lsdException w:name="endnote reference" w:semiHidden="1" w:unhideWhenUsed="1"/>
-    <w:lsdException w:name="endnote text" w:semiHidden="1" w:unhideWhenUsed="1"/>
-    <w:lsdException w:name="table of authorities" w:semiHidden="1" w:unhideWhenUsed="1"/>
-    <w:lsdException w:name="macro" w:semiHidden="1" w:unhideWhenUsed="1"/>
-    <w:lsdException w:name="toa heading" w:semiHidden="1" w:unhideWhenUsed="1"/>
-    <w:lsdException w:name="List" w:semiHidden="1" w:unhideWhenUsed="1"/>
-    <w:lsdException w:name="List Bullet" w:semiHidden="1" w:unhideWhenUsed="1"/>
-    <w:lsdException w:name="List Number" w:semiHidden="1" w:unhideWhenUsed="1"/>
-    <w:lsdException w:name="List 2" w:semiHidden="1" w:unhideWhenUsed="1"/>
-    <w:lsdException w:name="List 3" w:semiHidden="1" w:unhideWhenUsed="1"/>
-    <w:lsdException w:name="List 4" w:semiHidden="1" w:unhideWhenUsed="1"/>
-    <w:lsdException w:name="List 5" w:semiHidden="1" w:unhideWhenUsed="1"/>
-    <w:lsdException w:name="List Bullet 2" w:semiHidden="1" w:unhideWhenUsed="1"/>
-    <w:lsdException w:name="List Bullet 3" w:semiHidden="1" w:unhideWhenUsed="1"/>
-    <w:lsdException w:name="List Bullet 4" w:semiHidden="1" w:unhideWhenUsed="1"/>
-    <w:lsdException w:name="List Bullet 5" w:semiHidden="1" w:unhideWhenUsed="1"/>
-    <w:lsdException w:name="List Number 2" w:semiHidden="1" w:unhideWhenUsed="1"/>
-    <w:lsdException w:name="List Number 3" w:semiHidden="1" w:unhideWhenUsed="1"/>
-    <w:lsdException w:name="List Number 4" w:semiHidden="1" w:unhideWhenUsed="1"/>
-    <w:lsdException w:name="List Number 5" w:semiHidden="1" w:unhideWhenUsed="1"/>
-    <w:lsdException w:name="Title" w:uiPriority="10" w:qFormat="1"/>
-    <w:lsdException w:name="Closing" w:semiHidden="1" w:unhideWhenUsed="1"/>
-    <w:lsdException w:name="Signature" w:semiHidden="1" w:unhideWhenUsed="1"/>
-    <w:lsdException w:name="Default Paragraph Font" w:semiHidden="1" w:uiPriority="1" w:unhideWhenUsed="1"/>
-    <w:lsdException w:name="Body Text" w:semiHidden="1" w:unhideWhenUsed="1"/>
-    <w:lsdException w:name="Body Text Indent" w:semiHidden="1" w:unhideWhenUsed="1"/>
-    <w:lsdException w:name="List Continue" w:semiHidden="1" w:unhideWhenUsed="1"/>
-    <w:lsdException w:name="List Continue 2" w:semiHidden="1" w:unhideWhenUsed="1"/>
-    <w:lsdException w:name="List Continue 3" w:semiHidden="1" w:unhideWhenUsed="1"/>
-    <w:lsdException w:name="List Continue 4" w:semiHidden="1" w:unhideWhenUsed="1"/>
-    <w:lsdException w:name="List Continue 5" w:semiHidden="1" w:unhideWhenUsed="1"/>
-    <w:lsdException w:name="Message Header" w:semiHidden="1" w:unhideWhenUsed="1"/>
-    <w:lsdException w:name="Subtitle" w:uiPriority="11" w:qFormat="1"/>
-    <w:lsdException w:name="Salutation" w:semiHidden="1" w:unhideWhenUsed="1"/>
-    <w:lsdException w:name="Date" w:semiHidden="1" w:unhideWhenUsed="1"/>
-    <w:lsdException w:name="Body Text First Indent" w:semiHidden="1" w:unhideWhenUsed="1"/>
-    <w:lsdException w:name="Body Text First Indent 2" w:semiHidden="1" w:unhideWhenUsed="1"/>
-    <w:lsdException w:name="Note Heading" w:semiHidden="1" w:unhideWhenUsed="1"/>
-    <w:lsdException w:name="Body Text 2" w:semiHidden="1" w:unhideWhenUsed="1"/>
-    <w:lsdException w:name="Body Text 3" w:semiHidden="1" w:unhideWhenUsed="1"/>
-    <w:lsdException w:name="Body Text Indent 2" w:semiHidden="1" w:unhideWhenUsed="1"/>
-    <w:lsdException w:name="Body Text Indent 3" w:semiHidden="1" w:unhideWhenUsed="1"/>
-    <w:lsdException w:name="Block Text" w:semiHidden="1" w:unhideWhenUsed="1"/>
-    <w:lsdException w:name="Hyperlink" w:semiHidden="1" w:unhideWhenUsed="1"/>
-    <w:lsdException w:name="FollowedHyperlink" w:semiHidden="1" w:unhideWhenUsed="1"/>
-    <w:lsdException w:name="Strong" w:uiPriority="22" w:qFormat="1"/>
-    <w:lsdException w:name="Emphasis" w:uiPriority="20" w:qFormat="1"/>
-    <w:lsdException w:name="Document Map" w:semiHidden="1" w:unhideWhenUsed="1"/>
-    <w:lsdException w:name="Plain Text" w:semiHidden="1" w:unhideWhenUsed="1"/>
-    <w:lsdException w:name="E-mail Signature" w:semiHidden="1" w:unhideWhenUsed="1"/>
-    <w:lsdException w:name="HTML Top of Form" w:semiHidden="1" w:unhideWhenUsed="1"/>
-    <w:lsdException w:name="HTML Bottom of Form" w:semiHidden="1" w:unhideWhenUsed="1"/>
-    <w:lsdException w:name="Normal (Web)" w:semiHidden="1" w:unhideWhenUsed="1"/>
-    <w:lsdException w:name="HTML Acronym" w:semiHidden="1" w:unhideWhenUsed="1"/>
-    <w:lsdException w:name="HTML Address" w:semiHidden="1" w:unhideWhenUsed="1"/>
-    <w:lsdException w:name="HTML Cite" w:semiHidden="1" w:unhideWhenUsed="1"/>
-    <w:lsdException w:name="HTML Code" w:semiHidden="1" w:unhideWhenUsed="1"/>
-    <w:lsdException w:name="HTML Definition" w:semiHidden="1" w:unhideWhenUsed="1"/>
-    <w:lsdException w:name="HTML Keyboard" w:semiHidden="1" w:unhideWhenUsed="1"/>
-    <w:lsdException w:name="HTML Preformatted" w:semiHidden="1" w:unhideWhenUsed="1"/>
-    <w:lsdException w:name="HTML Sample" w:semiHidden="1" w:unhideWhenUsed="1"/>
-    <w:lsdException w:name="HTML Typewriter" w:semiHidden="1" w:unhideWhenUsed="1"/>
-    <w:lsdException w:name="HTML Variable" w:semiHidden="1" w:unhideWhenUsed="1"/>
-    <w:lsdException w:name="Normal Table" w:semiHidden="1" w:unhideWhenUsed="1"/>
-    <w:lsdException w:name="annotation subject" w:semiHidden="1" w:unhideWhenUsed="1"/>
-    <w:lsdException w:name="No List" w:semiHidden="1" w:unhideWhenUsed="1"/>
-    <w:lsdException w:name="Outline List 1" w:semiHidden="1" w:unhideWhenUsed="1"/>
-    <w:lsdException w:name="Outline List 2" w:semiHidden="1" w:unhideWhenUsed="1"/>
-    <w:lsdException w:name="Outline List 3" w:semiHidden="1" w:unhideWhenUsed="1"/>
-    <w:lsdException w:name="Table Simple 1" w:semiHidden="1" w:unhideWhenUsed="1"/>
-    <w:lsdException w:name="Table Simple 2" w:semiHidden="1" w:unhideWhenUsed="1"/>
-    <w:lsdException w:name="Table Simple 3" w:semiHidden="1" w:unhideWhenUsed="1"/>
-    <w:lsdException w:name="Table Classic 1" w:semiHidden="1" w:unhideWhenUsed="1"/>
-    <w:lsdException w:name="Table Classic 2" w:semiHidden="1" w:unhideWhenUsed="1"/>
-    <w:lsdException w:name="Table Classic 3" w:semiHidden="1" w:unhideWhenUsed="1"/>
-    <w:lsdException w:name="Table Classic 4" w:semiHidden="1" w:unhideWhenUsed="1"/>
-    <w:lsdException w:name="Table Colorful 1" w:semiHidden="1" w:unhideWhenUsed="1"/>
-    <w:lsdException w:name="Table Colorful 2" w:semiHidden="1" w:unhideWhenUsed="1"/>
-    <w:lsdException w:name="Table Colorful 3" w:semiHidden="1" w:unhideWhenUsed="1"/>
-    <w:lsdException w:name="Table Columns 1" w:semiHidden="1" w:unhideWhenUsed="1"/>
-    <w:lsdException w:name="Table Columns 2" w:semiHidden="1" w:unhideWhenUsed="1"/>
-    <w:lsdException w:name="Table Columns 3" w:semiHidden="1" w:unhideWhenUsed="1"/>
-    <w:lsdException w:name="Table Columns 4" w:semiHidden="1" w:unhideWhenUsed="1"/>
-    <w:lsdException w:name="Table Columns 5" w:semiHidden="1" w:unhideWhenUsed="1"/>
-    <w:lsdException w:name="Table Grid 1" w:semiHidden="1" w:unhideWhenUsed="1"/>
-    <w:lsdException w:name="Table Grid 2" w:semiHidden="1" w:unhideWhenUsed="1"/>
-    <w:lsdException w:name="Table Grid 3" w:semiHidden="1" w:unhideWhenUsed="1"/>
-    <w:lsdException w:name="Table Grid 4" w:semiHidden="1" w:unhideWhenUsed="1"/>
-    <w:lsdException w:name="Table Grid 5" w:semiHidden="1" w:unhideWhenUsed="1"/>
-    <w:lsdException w:name="Table Grid 6" w:semiHidden="1" w:unhideWhenUsed="1"/>
-    <w:lsdException w:name="Table Grid 7" w:semiHidden="1" w:unhideWhenUsed="1"/>
-    <w:lsdException w:name="Table Grid 8" w:semiHidden="1" w:unhideWhenUsed="1"/>
-    <w:lsdException w:name="Table List 1" w:semiHidden="1" w:unhideWhenUsed="1"/>
-    <w:lsdException w:name="Table List 2" w:semiHidden="1" w:unhideWhenUsed="1"/>
-    <w:lsdException w:name="Table List 3" w:semiHidden="1" w:unhideWhenUsed="1"/>
-    <w:lsdException w:name="Table List 4" w:semiHidden="1" w:unhideWhenUsed="1"/>
-    <w:lsdException w:name="Table List 5" w:semiHidden="1" w:unhideWhenUsed="1"/>
-    <w:lsdException w:name="Table List 6" w:semiHidden="1" w:unhideWhenUsed="1"/>
-    <w:lsdException w:name="Table List 7" w:semiHidden="1" w:unhideWhenUsed="1"/>
-    <w:lsdException w:name="Table List 8" w:semiHidden="1" w:unhideWhenUsed="1"/>
-    <w:lsdException w:name="Table 3D effects 1" w:semiHidden="1" w:unhideWhenUsed="1"/>
-    <w:lsdException w:name="Table 3D effects 2" w:semiHidden="1" w:unhideWhenUsed="1"/>
-    <w:lsdException w:name="Table 3D effects 3" w:semiHidden="1" w:unhideWhenUsed="1"/>
-    <w:lsdException w:name="Table Contemporary" w:semiHidden="1" w:unhideWhenUsed="1"/>
-    <w:lsdException w:name="Table Elegant" w:semiHidden="1" w:unhideWhenUsed="1"/>
-    <w:lsdException w:name="Table Professional" w:semiHidden="1" w:unhideWhenUsed="1"/>
-    <w:lsdException w:name="Table Subtle 1" w:semiHidden="1" w:unhideWhenUsed="1"/>
-    <w:lsdException w:name="Table Subtle 2" w:semiHidden="1" w:unhideWhenUsed="1"/>
-    <w:lsdException w:name="Table Web 1" w:semiHidden="1" w:unhideWhenUsed="1"/>
-    <w:lsdException w:name="Table Web 2" w:semiHidden="1" w:unhideWhenUsed="1"/>
-    <w:lsdException w:name="Table Web 3" w:semiHidden="1" w:unhideWhenUsed="1"/>
-    <w:lsdException w:name="Balloon Text" w:semiHidden="1" w:unhideWhenUsed="1"/>
-    <w:lsdException w:name="Table Grid" w:uiPriority="39"/>
-    <w:lsdException w:name="Table Theme" w:semiHidden="1" w:unhideWhenUsed="1"/>
-    <w:lsdException w:name="Placeholder Text" w:semiHidden="1"/>
-    <w:lsdException w:name="No Spacing" w:uiPriority="1" w:qFormat="1"/>
-    <w:lsdException w:name="Light Shading" w:uiPriority="60"/>
-    <w:lsdException w:name="Light List" w:uiPriority="61"/>
-    <w:lsdException w:name="Light Grid" w:uiPriority="62"/>
-    <w:lsdException w:name="Medium Shading 1" w:uiPriority="63"/>
-    <w:lsdException w:name="Medium Shading 2" w:uiPriority="64"/>
-    <w:lsdException w:name="Medium List 1" w:uiPriority="65"/>
-    <w:lsdException w:name="Medium List 2" w:uiPriority="66"/>
-    <w:lsdException w:name="Medium Grid 1" w:uiPriority="67"/>
-    <w:lsdException w:name="Medium Grid 2" w:uiPriority="68"/>
-    <w:lsdException w:name="Medium Grid 3" w:uiPriority="69"/>
-    <w:lsdException w:name="Dark List" w:uiPriority="70"/>
-    <w:lsdException w:name="Colorful Shading" w:uiPriority="71"/>
-    <w:lsdException w:name="Colorful List" w:uiPriority="72"/>
-    <w:lsdException w:name="Colorful Grid" w:uiPriority="73"/>
-    <w:lsdException w:name="Light Shading Accent 1" w:uiPriority="60"/>
-    <w:lsdException w:name="Light List Accent 1" w:uiPriority="61"/>
-    <w:lsdException w:name="Light Grid Accent 1" w:uiPriority="62"/>
-    <w:lsdException w:name="Medium Shading 1 Accent 1" w:uiPriority="63"/>
-    <w:lsdException w:name="Medium Shading 2 Accent 1" w:uiPriority="64"/>
-    <w:lsdException w:name="Medium List 1 Accent 1" w:uiPriority="65"/>
-    <w:lsdException w:name="Revision" w:semiHidden="1"/>
-    <w:lsdException w:name="List Paragraph" w:uiPriority="34" w:qFormat="1"/>
-    <w:lsdException w:name="Quote" w:uiPriority="29" w:qFormat="1"/>
-    <w:lsdException w:name="Intense Quote" w:uiPriority="30" w:qFormat="1"/>
-    <w:lsdException w:name="Medium List 2 Accent 1" w:uiPriority="66"/>
-    <w:lsdException w:name="Medium Grid 1 Accent 1" w:uiPriority="67"/>
-    <w:lsdException w:name="Medium Grid 2 Accent 1" w:uiPriority="68"/>
-    <w:lsdException w:name="Medium Grid 3 Accent 1" w:uiPriority="69"/>
-    <w:lsdException w:name="Dark List Accent 1" w:uiPriority="70"/>
-    <w:lsdException w:name="Colorful Shading Accent 1" w:uiPriority="71"/>
-    <w:lsdException w:name="Colorful List Accent 1" w:uiPriority="72"/>
-    <w:lsdException w:name="Colorful Grid Accent 1" w:uiPriority="73"/>
-    <w:lsdException w:name="Light Shading Accent 2" w:uiPriority="60"/>
-    <w:lsdException w:name="Light List Accent 2" w:uiPriority="61"/>
-    <w:lsdException w:name="Light Grid Accent 2" w:uiPriority="62"/>
-    <w:lsdException w:name="Medium Shading 1 Accent 2" w:uiPriority="63"/>
-    <w:lsdException w:name="Medium Shading 2 Accent 2" w:uiPriority="64"/>
-    <w:lsdException w:name="Medium List 1 Accent 2" w:uiPriority="65"/>
-    <w:lsdException w:name="Medium List 2 Accent 2" w:uiPriority="66"/>
-    <w:lsdException w:name="Medium Grid 1 Accent 2" w:uiPriority="67"/>
-    <w:lsdException w:name="Medium Grid 2 Accent 2" w:uiPriority="68"/>
-    <w:lsdException w:name="Medium Grid 3 Accent 2" w:uiPriority="69"/>
-    <w:lsdException w:name="Dark List Accent 2" w:uiPriority="70"/>
-    <w:lsdException w:name="Colorful Shading Accent 2" w:uiPriority="71"/>
-    <w:lsdException w:name="Colorful List Accent 2" w:uiPriority="72"/>
-    <w:lsdException w:name="Colorful Grid Accent 2" w:uiPriority="73"/>
-    <w:lsdException w:name="Light Shading Accent 3" w:uiPriority="60"/>
-    <w:lsdException w:name="Light List Accent 3" w:uiPriority="61"/>
-    <w:lsdException w:name="Light Grid Accent 3" w:uiPriority="62"/>
-    <w:lsdException w:name="Medium Shading 1 Accent 3" w:uiPriority="63"/>
-    <w:lsdException w:name="Medium Shading 2 Accent 3" w:uiPriority="64"/>
-    <w:lsdException w:name="Medium List 1 Accent 3" w:uiPriority="65"/>
-    <w:lsdException w:name="Medium List 2 Accent 3" w:uiPriority="66"/>
-    <w:lsdException w:name="Medium Grid 1 Accent 3" w:uiPriority="67"/>
-    <w:lsdException w:name="Medium Grid 2 Accent 3" w:uiPriority="68"/>
-    <w:lsdException w:name="Medium Grid 3 Accent 3" w:uiPriority="69"/>
-    <w:lsdException w:name="Dark List Accent 3" w:uiPriority="70"/>
-    <w:lsdException w:name="Colorful Shading Accent 3" w:uiPriority="71"/>
-    <w:lsdException w:name="Colorful List Accent 3" w:uiPriority="72"/>
-    <w:lsdException w:name="Colorful Grid Accent 3" w:uiPriority="73"/>
-    <w:lsdException w:name="Light Shading Accent 4" w:uiPriority="60"/>
-    <w:lsdException w:name="Light List Accent 4" w:uiPriority="61"/>
-    <w:lsdException w:name="Light Grid Accent 4" w:uiPriority="62"/>
-    <w:lsdException w:name="Medium Shading 1 Accent 4" w:uiPriority="63"/>
-    <w:lsdException w:name="Medium Shading 2 Accent 4" w:uiPriority="64"/>
-    <w:lsdException w:name="Medium List 1 Accent 4" w:uiPriority="65"/>
-    <w:lsdException w:name="Medium List 2 Accent 4" w:uiPriority="66"/>
-    <w:lsdException w:name="Medium Grid 1 Accent 4" w:uiPriority="67"/>
-    <w:lsdException w:name="Medium Grid 2 Accent 4" w:uiPriority="68"/>
-    <w:lsdException w:name="Medium Grid 3 Accent 4" w:uiPriority="69"/>
-    <w:lsdException w:name="Dark List Accent 4" w:uiPriority="70"/>
-    <w:lsdException w:name="Colorful Shading Accent 4" w:uiPriority="71"/>
-    <w:lsdException w:name="Colorful List Accent 4" w:uiPriority="72"/>
-    <w:lsdException w:name="Colorful Grid Accent 4" w:uiPriority="73"/>
-    <w:lsdException w:name="Light Shading Accent 5" w:uiPriority="60"/>
-    <w:lsdException w:name="Light List Accent 5" w:uiPriority="61"/>
-    <w:lsdException w:name="Light Grid Accent 5" w:uiPriority="62"/>
-    <w:lsdException w:name="Medium Shading 1 Accent 5" w:uiPriority="63"/>
-    <w:lsdException w:name="Medium Shading 2 Accent 5" w:uiPriority="64"/>
-    <w:lsdException w:name="Medium List 1 Accent 5" w:uiPriority="65"/>
-    <w:lsdException w:name="Medium List 2 Accent 5" w:uiPriority="66"/>
-    <w:lsdException w:name="Medium Grid 1 Accent 5" w:uiPriority="67"/>
-    <w:lsdException w:name="Medium Grid 2 Accent 5" w:uiPriority="68"/>
-    <w:lsdException w:name="Medium Grid 3 Accent 5" w:uiPriority="69"/>
-    <w:lsdException w:name="Dark List Accent 5" w:uiPriority="70"/>
-    <w:lsdException w:name="Colorful Shading Accent 5" w:uiPriority="71"/>
-    <w:lsdException w:name="Colorful List Accent 5" w:uiPriority="72"/>
-    <w:lsdException w:name="Colorful Grid Accent 5" w:uiPriority="73"/>
-    <w:lsdException w:name="Light Shading Accent 6" w:uiPriority="60"/>
-    <w:lsdException w:name="Light List Accent 6" w:uiPriority="61"/>
-    <w:lsdException w:name="Light Grid Accent 6" w:uiPriority="62"/>
-    <w:lsdException w:name="Medium Shading 1 Accent 6" w:uiPriority="63"/>
-    <w:lsdException w:name="Medium Shading 2 Accent 6" w:uiPriority="64"/>
-    <w:lsdException w:name="Medium List 1 Accent 6" w:uiPriority="65"/>
-    <w:lsdException w:name="Medium List 2 Accent 6" w:uiPriority="66"/>
-    <w:lsdException w:name="Medium Grid 1 Accent 6" w:uiPriority="67"/>
-    <w:lsdException w:name="Medium Grid 2 Accent 6" w:uiPriority="68"/>
-    <w:lsdException w:name="Medium Grid 3 Accent 6" w:uiPriority="69"/>
-    <w:lsdException w:name="Dark List Accent 6" w:uiPriority="70"/>
-    <w:lsdException w:name="Colorful Shading Accent 6" w:uiPriority="71"/>
-    <w:lsdException w:name="Colorful List Accent 6" w:uiPriority="72"/>
-    <w:lsdException w:name="Colorful Grid Accent 6" w:uiPriority="73"/>
-    <w:lsdException w:name="Subtle Emphasis" w:uiPriority="19" w:qFormat="1"/>
-    <w:lsdException w:name="Intense Emphasis" w:uiPriority="21" w:qFormat="1"/>
-    <w:lsdException w:name="Subtle Reference" w:uiPriority="31" w:qFormat="1"/>
-    <w:lsdException w:name="Intense Reference" w:uiPriority="32" w:qFormat="1"/>
-    <w:lsdException w:name="Book Title" w:uiPriority="33" w:qFormat="1"/>
-    <w:lsdException w:name="Bibliography" w:semiHidden="1" w:uiPriority="37" w:unhideWhenUsed="1"/>
-    <w:lsdException w:name="TOC Heading" w:semiHidden="1" w:uiPriority="39" w:unhideWhenUsed="1" w:qFormat="1"/>
-    <w:lsdException w:name="Plain Table 1" w:uiPriority="41"/>
-    <w:lsdException w:name="Plain Table 2" w:uiPriority="42"/>
-    <w:lsdException w:name="Plain Table 3" w:uiPriority="43"/>
-    <w:lsdException w:name="Plain Table 4" w:uiPriority="44"/>
-    <w:lsdException w:name="Plain Table 5" w:uiPriority="45"/>
-    <w:lsdException w:name="Grid Table Light" w:uiPriority="40"/>
-    <w:lsdException w:name="Grid Table 1 Light" w:uiPriority="46"/>
-    <w:lsdException w:name="Grid Table 2" w:uiPriority="47"/>
-    <w:lsdException w:name="Grid Table 3" w:uiPriority="48"/>
-    <w:lsdException w:name="Grid Table 4" w:uiPriority="49"/>
-    <w:lsdException w:name="Grid Table 5 Dark" w:uiPriority="50"/>
-    <w:lsdException w:name="Grid Table 6 Colorful" w:uiPriority="51"/>
-    <w:lsdException w:name="Grid Table 7 Colorful" w:uiPriority="52"/>
-    <w:lsdException w:name="Grid Table 1 Light Accent 1" w:uiPriority="46"/>
-    <w:lsdException w:name="Grid Table 2 Accent 1" w:uiPriority="47"/>
-    <w:lsdException w:name="Grid Table 3 Accent 1" w:uiPriority="48"/>
-    <w:lsdException w:name="Grid Table 4 Accent 1" w:uiPriority="49"/>
-    <w:lsdException w:name="Grid Table 5 Dark Accent 1" w:uiPriority="50"/>
-    <w:lsdException w:name="Grid Table 6 Colorful Accent 1" w:uiPriority="51"/>
-    <w:lsdException w:name="Grid Table 7 Colorful Accent 1" w:uiPriority="52"/>
-    <w:lsdException w:name="Grid Table 1 Light Accent 2" w:uiPriority="46"/>
-    <w:lsdException w:name="Grid Table 2 Accent 2" w:uiPriority="47"/>
-    <w:lsdException w:name="Grid Table 3 Accent 2" w:uiPriority="48"/>
-    <w:lsdException w:name="Grid Table 4 Accent 2" w:uiPriority="49"/>
-    <w:lsdException w:name="Grid Table 5 Dark Accent 2" w:uiPriority="50"/>
-    <w:lsdException w:name="Grid Table 6 Colorful Accent 2" w:uiPriority="51"/>
-    <w:lsdException w:name="Grid Table 7 Colorful Accent 2" w:uiPriority="52"/>
-    <w:lsdException w:name="Grid Table 1 Light Accent 3" w:uiPriority="46"/>
-    <w:lsdException w:name="Grid Table 2 Accent 3" w:uiPriority="47"/>
-    <w:lsdException w:name="Grid Table 3 Accent 3" w:uiPriority="48"/>
-    <w:lsdException w:name="Grid Table 4 Accent 3" w:uiPriority="49"/>
-    <w:lsdException w:name="Grid Table 5 Dark Accent 3" w:uiPriority="50"/>
-    <w:lsdException w:name="Grid Table 6 Colorful Accent 3" w:uiPriority="51"/>
-    <w:lsdException w:name="Grid Table 7 Colorful Accent 3" w:uiPriority="52"/>
-    <w:lsdException w:name="Grid Table 1 Light Accent 4" w:uiPriority="46"/>
-    <w:lsdException w:name="Grid Table 2 Accent 4" w:uiPriority="47"/>
-    <w:lsdException w:name="Grid Table 3 Accent 4" w:uiPriority="48"/>
-    <w:lsdException w:name="Grid Table 4 Accent 4" w:uiPriority="49"/>
-    <w:lsdException w:name="Grid Table 5 Dark Accent 4" w:uiPriority="50"/>
-    <w:lsdException w:name="Grid Table 6 Colorful Accent 4" w:uiPriority="51"/>
-    <w:lsdException w:name="Grid Table 7 Colorful Accent 4" w:uiPriority="52"/>
-    <w:lsdException w:name="Grid Table 1 Light Accent 5" w:uiPriority="46"/>
-    <w:lsdException w:name="Grid Table 2 Accent 5" w:uiPriority="47"/>
-    <w:lsdException w:name="Grid Table 3 Accent 5" w:uiPriority="48"/>
-    <w:lsdException w:name="Grid Table 4 Accent 5" w:uiPriority="49"/>
-    <w:lsdException w:name="Grid Table 5 Dark Accent 5" w:uiPriority="50"/>
-    <w:lsdException w:name="Grid Table 6 Colorful Accent 5" w:uiPriority="51"/>
-    <w:lsdException w:name="Grid Table 7 Colorful Accent 5" w:uiPriority="52"/>
-    <w:lsdException w:name="Grid Table 1 Light Accent 6" w:uiPriority="46"/>
-    <w:lsdException w:name="Grid Table 2 Accent 6" w:uiPriority="47"/>
-    <w:lsdException w:name="Grid Table 3 Accent 6" w:uiPriority="48"/>
-    <w:lsdException w:name="Grid Table 4 Accent 6" w:uiPriority="49"/>
-    <w:lsdException w:name="Grid Table 5 Dark Accent 6" w:uiPriority="50"/>
-    <w:lsdException w:name="Grid Table 6 Colorful Accent 6" w:uiPriority="51"/>
-    <w:lsdException w:name="Grid Table 7 Colorful Accent 6" w:uiPriority="52"/>
-    <w:lsdException w:name="List Table 1 Light" w:uiPriority="46"/>
-    <w:lsdException w:name="List Table 2" w:uiPriority="47"/>
-    <w:lsdException w:name="List Table 3" w:uiPriority="48"/>
-    <w:lsdException w:name="List Table 4" w:uiPriority="49"/>
-    <w:lsdException w:name="List Table 5 Dark" w:uiPriority="50"/>
-    <w:lsdException w:name="List Table 6 Colorful" w:uiPriority="51"/>
-    <w:lsdException w:name="List Table 7 Colorful" w:uiPriority="52"/>
-    <w:lsdException w:name="List Table 1 Light Accent 1" w:uiPriority="46"/>
-    <w:lsdException w:name="List Table 2 Accent 1" w:uiPriority="47"/>
-    <w:lsdException w:name="List Table 3 Accent 1" w:uiPriority="48"/>
-    <w:lsdException w:name="List Table 4 Accent 1" w:uiPriority="49"/>
-    <w:lsdException w:name="List Table 5 Dark Accent 1" w:uiPriority="50"/>
-    <w:lsdException w:name="List Table 6 Colorful Accent 1" w:uiPriority="51"/>
-    <w:lsdException w:name="List Table 7 Colorful Accent 1" w:uiPriority="52"/>
-    <w:lsdException w:name="List Table 1 Light Accent 2" w:uiPriority="46"/>
-    <w:lsdException w:name="List Table 2 Accent 2" w:uiPriority="47"/>
-    <w:lsdException w:name="List Table 3 Accent 2" w:uiPriority="48"/>
-    <w:lsdException w:name="List Table 4 Accent 2" w:uiPriority="49"/>
-    <w:lsdException w:name="List Table 5 Dark Accent 2" w:uiPriority="50"/>
-    <w:lsdException w:name="List Table 6 Colorful Accent 2" w:uiPriority="51"/>
-    <w:lsdException w:name="List Table 7 Colorful Accent 2" w:uiPriority="52"/>
-    <w:lsdException w:name="List Table 1 Light Accent 3" w:uiPriority="46"/>
-    <w:lsdException w:name="List Table 2 Accent 3" w:uiPriority="47"/>
-    <w:lsdException w:name="List Table 3 Accent 3" w:uiPriority="48"/>
-    <w:lsdException w:name="List Table 4 Accent 3" w:uiPriority="49"/>
-    <w:lsdException w:name="List Table 5 Dark Accent 3" w:uiPriority="50"/>
-    <w:lsdException w:name="List Table 6 Colorful Accent 3" w:uiPriority="51"/>
-    <w:lsdException w:name="List Table 7 Colorful Accent 3" w:uiPriority="52"/>
-    <w:lsdException w:name="List Table 1 Light Accent 4" w:uiPriority="46"/>
-    <w:lsdException w:name="List Table 2 Accent 4" w:uiPriority="47"/>
-    <w:lsdException w:name="List Table 3 Accent 4" w:uiPriority="48"/>
-    <w:lsdException w:name="List Table 4 Accent 4" w:uiPriority="49"/>
-    <w:lsdException w:name="List Table 5 Dark Accent 4" w:uiPriority="50"/>
-    <w:lsdException w:name="List Table 6 Colorful Accent 4" w:uiPriority="51"/>
-    <w:lsdException w:name="List Table 7 Colorful Accent 4" w:uiPriority="52"/>
-    <w:lsdException w:name="List Table 1 Light Accent 5" w:uiPriority="46"/>
-    <w:lsdException w:name="List Table 2 Accent 5" w:uiPriority="47"/>
-    <w:lsdException w:name="List Table 3 Accent 5" w:uiPriority="48"/>
-    <w:lsdException w:name="List Table 4 Accent 5" w:uiPriority="49"/>
-    <w:lsdException w:name="List Table 5 Dark Accent 5" w:uiPriority="50"/>
-    <w:lsdException w:name="List Table 6 Colorful Accent 5" w:uiPriority="51"/>
-    <w:lsdException w:name="List Table 7 Colorful Accent 5" w:uiPriority="52"/>
-    <w:lsdException w:name="List Table 1 Light Accent 6" w:uiPriority="46"/>
-    <w:lsdException w:name="List Table 2 Accent 6" w:uiPriority="47"/>
-    <w:lsdException w:name="List Table 3 Accent 6" w:uiPriority="48"/>
-    <w:lsdException w:name="List Table 4 Accent 6" w:uiPriority="49"/>
-    <w:lsdException w:name="List Table 5 Dark Accent 6" w:uiPriority="50"/>
-    <w:lsdException w:name="List Table 6 Colorful Accent 6" w:uiPriority="51"/>
-    <w:lsdException w:name="List Table 7 Colorful Accent 6" w:uiPriority="52"/>
-    <w:lsdException w:name="Mention" w:semiHidden="1" w:unhideWhenUsed="1"/>
-    <w:lsdException w:name="Smart Hyperlink" w:semiHidden="1" w:unhideWhenUsed="1"/>
-    <w:lsdException w:name="Hashtag" w:semiHidden="1" w:unhideWhenUsed="1"/>
-    <w:lsdException w:name="Unresolved Mention" w:semiHidden="1" w:unhideWhenUsed="1"/>
-    <w:lsdException w:name="Smart Link" w:semiHidden="1" w:unhideWhenUsed="1"/>
+  <w:latentStyles w:defLockedState="0" w:defUIPriority="99" w:defSemiHidden="1" w:defUnhideWhenUsed="1" w:defQFormat="0" w:count="267">
+    <w:lsdException w:name="Normal" w:semiHidden="0" w:uiPriority="0" w:unhideWhenUsed="0" w:qFormat="1"/>
+    <w:lsdException w:name="heading 1" w:semiHidden="0" w:uiPriority="9" w:unhideWhenUsed="0" w:qFormat="1"/>
+    <w:lsdException w:name="heading 2" w:uiPriority="9" w:qFormat="1"/>
+    <w:lsdException w:name="heading 3" w:uiPriority="9" w:qFormat="1"/>
+    <w:lsdException w:name="heading 4" w:uiPriority="9" w:qFormat="1"/>
+    <w:lsdException w:name="heading 5" w:uiPriority="9" w:qFormat="1"/>
+    <w:lsdException w:name="heading 6" w:uiPriority="9" w:qFormat="1"/>
+    <w:lsdException w:name="heading 7" w:uiPriority="9" w:qFormat="1"/>
+    <w:lsdException w:name="heading 8" w:uiPriority="9" w:qFormat="1"/>
+    <w:lsdException w:name="heading 9" w:uiPriority="9" w:qFormat="1"/>
+    <w:lsdException w:name="toc 1" w:uiPriority="39"/>
+    <w:lsdException w:name="toc 2" w:uiPriority="39"/>
+    <w:lsdException w:name="toc 3" w:uiPriority="39"/>
+    <w:lsdException w:name="toc 4" w:uiPriority="39"/>
+    <w:lsdException w:name="toc 5" w:uiPriority="39"/>
+    <w:lsdException w:name="toc 6" w:uiPriority="39"/>
+    <w:lsdException w:name="toc 7" w:uiPriority="39"/>
+    <w:lsdException w:name="toc 8" w:uiPriority="39"/>
+    <w:lsdException w:name="toc 9" w:uiPriority="39"/>
+    <w:lsdException w:name="caption" w:uiPriority="35" w:qFormat="1"/>
+    <w:lsdException w:name="Title" w:semiHidden="0" w:uiPriority="10" w:unhideWhenUsed="0" w:qFormat="1"/>
+    <w:lsdException w:name="Default Paragraph Font" w:uiPriority="1"/>
+    <w:lsdException w:name="Subtitle" w:semiHidden="0" w:uiPriority="11" w:unhideWhenUsed="0" w:qFormat="1"/>
+    <w:lsdException w:name="Strong" w:semiHidden="0" w:uiPriority="22" w:unhideWhenUsed="0" w:qFormat="1"/>
+    <w:lsdException w:name="Emphasis" w:semiHidden="0" w:uiPriority="20" w:unhideWhenUsed="0" w:qFormat="1"/>
+    <w:lsdException w:name="Table Grid" w:semiHidden="0" w:uiPriority="39" w:unhideWhenUsed="0"/>
+    <w:lsdException w:name="Placeholder Text" w:unhideWhenUsed="0"/>
+    <w:lsdException w:name="No Spacing" w:semiHidden="0" w:uiPriority="1" w:unhideWhenUsed="0" w:qFormat="1"/>
+    <w:lsdException w:name="Light Shading" w:semiHidden="0" w:uiPriority="60" w:unhideWhenUsed="0"/>
+    <w:lsdException w:name="Light List" w:semiHidden="0" w:uiPriority="61" w:unhideWhenUsed="0"/>
+    <w:lsdException w:name="Light Grid" w:semiHidden="0" w:uiPriority="62" w:unhideWhenUsed="0"/>
+    <w:lsdException w:name="Medium Shading 1" w:semiHidden="0" w:uiPriority="63" w:unhideWhenUsed="0"/>
+    <w:lsdException w:name="Medium Shading 2" w:semiHidden="0" w:uiPriority="64" w:unhideWhenUsed="0"/>
+    <w:lsdException w:name="Medium List 1" w:semiHidden="0" w:uiPriority="65" w:unhideWhenUsed="0"/>
+    <w:lsdException w:name="Medium List 2" w:semiHidden="0" w:uiPriority="66" w:unhideWhenUsed="0"/>
+    <w:lsdException w:name="Medium Grid 1" w:semiHidden="0" w:uiPriority="67" w:unhideWhenUsed="0"/>
+    <w:lsdException w:name="Medium Grid 2" w:semiHidden="0" w:uiPriority="68" w:unhideWhenUsed="0"/>
+    <w:lsdException w:name="Medium Grid 3" w:semiHidden="0" w:uiPriority="69" w:unhideWhenUsed="0"/>
+    <w:lsdException w:name="Dark List" w:semiHidden="0" w:uiPriority="70" w:unhideWhenUsed="0"/>
+    <w:lsdException w:name="Colorful Shading" w:semiHidden="0" w:uiPriority="71" w:unhideWhenUsed="0"/>
+    <w:lsdException w:name="Colorful List" w:semiHidden="0" w:uiPriority="72" w:unhideWhenUsed="0"/>
+    <w:lsdException w:name="Colorful Grid" w:semiHidden="0" w:uiPriority="73" w:unhideWhenUsed="0"/>
+    <w:lsdException w:name="Light Shading Accent 1" w:semiHidden="0" w:uiPriority="60" w:unhideWhenUsed="0"/>
+    <w:lsdException w:name="Light List Accent 1" w:semiHidden="0" w:uiPriority="61" w:unhideWhenUsed="0"/>
+    <w:lsdException w:name="Light Grid Accent 1" w:semiHidden="0" w:uiPriority="62" w:unhideWhenUsed="0"/>
+    <w:lsdException w:name="Medium Shading 1 Accent 1" w:semiHidden="0" w:uiPriority="63" w:unhideWhenUsed="0"/>
+    <w:lsdException w:name="Medium Shading 2 Accent 1" w:semiHidden="0" w:uiPriority="64" w:unhideWhenUsed="0"/>
+    <w:lsdException w:name="Medium List 1 Accent 1" w:semiHidden="0" w:uiPriority="65" w:unhideWhenUsed="0"/>
+    <w:lsdException w:name="Revision" w:unhideWhenUsed="0"/>
+    <w:lsdException w:name="List Paragraph" w:semiHidden="0" w:uiPriority="34" w:unhideWhenUsed="0" w:qFormat="1"/>
+    <w:lsdException w:name="Quote" w:semiHidden="0" w:uiPriority="29" w:unhideWhenUsed="0" w:qFormat="1"/>
+    <w:lsdException w:name="Intense Quote" w:semiHidden="0" w:uiPriority="30" w:unhideWhenUsed="0" w:qFormat="1"/>
+    <w:lsdException w:name="Medium List 2 Accent 1" w:semiHidden="0" w:uiPriority="66" w:unhideWhenUsed="0"/>
+    <w:lsdException w:name="Medium Grid 1 Accent 1" w:semiHidden="0" w:uiPriority="67" w:unhideWhenUsed="0"/>
+    <w:lsdException w:name="Medium Grid 2 Accent 1" w:semiHidden="0" w:uiPriority="68" w:unhideWhenUsed="0"/>
+    <w:lsdException w:name="Medium Grid 3 Accent 1" w:semiHidden="0" w:uiPriority="69" w:unhideWhenUsed="0"/>
+    <w:lsdException w:name="Dark List Accent 1" w:semiHidden="0" w:uiPriority="70" w:unhideWhenUsed="0"/>
+    <w:lsdException w:name="Colorful Shading Accent 1" w:semiHidden="0" w:uiPriority="71" w:unhideWhenUsed="0"/>
+    <w:lsdException w:name="Colorful List Accent 1" w:semiHidden="0" w:uiPriority="72" w:unhideWhenUsed="0"/>
+    <w:lsdException w:name="Colorful Grid Accent 1" w:semiHidden="0" w:uiPriority="73" w:unhideWhenUsed="0"/>
+    <w:lsdException w:name="Light Shading Accent 2" w:semiHidden="0" w:uiPriority="60" w:unhideWhenUsed="0"/>
+    <w:lsdException w:name="Light List Accent 2" w:semiHidden="0" w:uiPriority="61" w:unhideWhenUsed="0"/>
+    <w:lsdException w:name="Light Grid Accent 2" w:semiHidden="0" w:uiPriority="62" w:unhideWhenUsed="0"/>
+    <w:lsdException w:name="Medium Shading 1 Accent 2" w:semiHidden="0" w:uiPriority="63" w:unhideWhenUsed="0"/>
+    <w:lsdException w:name="Medium Shading 2 Accent 2" w:semiHidden="0" w:uiPriority="64" w:unhideWhenUsed="0"/>
+    <w:lsdException w:name="Medium List 1 Accent 2" w:semiHidden="0" w:uiPriority="65" w:unhideWhenUsed="0"/>
+    <w:lsdException w:name="Medium List 2 Accent 2" w:semiHidden="0" w:uiPriority="66" w:unhideWhenUsed="0"/>
+    <w:lsdException w:name="Medium Grid 1 Accent 2" w:semiHidden="0" w:uiPriority="67" w:unhideWhenUsed="0"/>
+    <w:lsdException w:name="Medium Grid 2 Accent 2" w:semiHidden="0" w:uiPriority="68" w:unhideWhenUsed="0"/>
+    <w:lsdException w:name="Medium Grid 3 Accent 2" w:semiHidden="0" w:uiPriority="69" w:unhideWhenUsed="0"/>
+    <w:lsdException w:name="Dark List Accent 2" w:semiHidden="0" w:uiPriority="70" w:unhideWhenUsed="0"/>
+    <w:lsdException w:name="Colorful Shading Accent 2" w:semiHidden="0" w:uiPriority="71" w:unhideWhenUsed="0"/>
+    <w:lsdException w:name="Colorful List Accent 2" w:semiHidden="0" w:uiPriority="72" w:unhideWhenUsed="0"/>
+    <w:lsdException w:name="Colorful Grid Accent 2" w:semiHidden="0" w:uiPriority="73" w:unhideWhenUsed="0"/>
+    <w:lsdException w:name="Light Shading Accent 3" w:semiHidden="0" w:uiPriority="60" w:unhideWhenUsed="0"/>
+    <w:lsdException w:name="Light List Accent 3" w:semiHidden="0" w:uiPriority="61" w:unhideWhenUsed="0"/>
+    <w:lsdException w:name="Light Grid Accent 3" w:semiHidden="0" w:uiPriority="62" w:unhideWhenUsed="0"/>
+    <w:lsdException w:name="Medium Shading 1 Accent 3" w:semiHidden="0" w:uiPriority="63" w:unhideWhenUsed="0"/>
+    <w:lsdException w:name="Medium Shading 2 Accent 3" w:semiHidden="0" w:uiPriority="64" w:unhideWhenUsed="0"/>
+    <w:lsdException w:name="Medium List 1 Accent 3" w:semiHidden="0" w:uiPriority="65" w:unhideWhenUsed="0"/>
+    <w:lsdException w:name="Medium List 2 Accent 3" w:semiHidden="0" w:uiPriority="66" w:unhideWhenUsed="0"/>
+    <w:lsdException w:name="Medium Grid 1 Accent 3" w:semiHidden="0" w:uiPriority="67" w:unhideWhenUsed="0"/>
+    <w:lsdException w:name="Medium Grid 2 Accent 3" w:semiHidden="0" w:uiPriority="68" w:unhideWhenUsed="0"/>
+    <w:lsdException w:name="Medium Grid 3 Accent 3" w:semiHidden="0" w:uiPriority="69" w:unhideWhenUsed="0"/>
+    <w:lsdException w:name="Dark List Accent 3" w:semiHidden="0" w:uiPriority="70" w:unhideWhenUsed="0"/>
+    <w:lsdException w:name="Colorful Shading Accent 3" w:semiHidden="0" w:uiPriority="71" w:unhideWhenUsed="0"/>
+    <w:lsdException w:name="Colorful List Accent 3" w:semiHidden="0" w:uiPriority="72" w:unhideWhenUsed="0"/>
+    <w:lsdException w:name="Colorful Grid Accent 3" w:semiHidden="0" w:uiPriority="73" w:unhideWhenUsed="0"/>
+    <w:lsdException w:name="Light Shading Accent 4" w:semiHidden="0" w:uiPriority="60" w:unhideWhenUsed="0"/>
+    <w:lsdException w:name="Light List Accent 4" w:semiHidden="0" w:uiPriority="61" w:unhideWhenUsed="0"/>
+    <w:lsdException w:name="Light Grid Accent 4" w:semiHidden="0" w:uiPriority="62" w:unhideWhenUsed="0"/>
+    <w:lsdException w:name="Medium Shading 1 Accent 4" w:semiHidden="0" w:uiPriority="63" w:unhideWhenUsed="0"/>
+    <w:lsdException w:name="Medium Shading 2 Accent 4" w:semiHidden="0" w:uiPriority="64" w:unhideWhenUsed="0"/>
+    <w:lsdException w:name="Medium List 1 Accent 4" w:semiHidden="0" w:uiPriority="65" w:unhideWhenUsed="0"/>
+    <w:lsdException w:name="Medium List 2 Accent 4" w:semiHidden="0" w:uiPriority="66" w:unhideWhenUsed="0"/>
+    <w:lsdException w:name="Medium Grid 1 Accent 4" w:semiHidden="0" w:uiPriority="67" w:unhideWhenUsed="0"/>
+    <w:lsdException w:name="Medium Grid 2 Accent 4" w:semiHidden="0" w:uiPriority="68" w:unhideWhenUsed="0"/>
+    <w:lsdException w:name="Medium Grid 3 Accent 4" w:semiHidden="0" w:uiPriority="69" w:unhideWhenUsed="0"/>
+    <w:lsdException w:name="Dark List Accent 4" w:semiHidden="0" w:uiPriority="70" w:unhideWhenUsed="0"/>
+    <w:lsdException w:name="Colorful Shading Accent 4" w:semiHidden="0" w:uiPriority="71" w:unhideWhenUsed="0"/>
+    <w:lsdException w:name="Colorful List Accent 4" w:semiHidden="0" w:uiPriority="72" w:unhideWhenUsed="0"/>
+    <w:lsdException w:name="Colorful Grid Accent 4" w:semiHidden="0" w:uiPriority="73" w:unhideWhenUsed="0"/>
+    <w:lsdException w:name="Light Shading Accent 5" w:semiHidden="0" w:uiPriority="60" w:unhideWhenUsed="0"/>
+    <w:lsdException w:name="Light List Accent 5" w:semiHidden="0" w:uiPriority="61" w:unhideWhenUsed="0"/>
+    <w:lsdException w:name="Light Grid Accent 5" w:semiHidden="0" w:uiPriority="62" w:unhideWhenUsed="0"/>
+    <w:lsdException w:name="Medium Shading 1 Accent 5" w:semiHidden="0" w:uiPriority="63" w:unhideWhenUsed="0"/>
+    <w:lsdException w:name="Medium Shading 2 Accent 5" w:semiHidden="0" w:uiPriority="64" w:unhideWhenUsed="0"/>
+    <w:lsdException w:name="Medium List 1 Accent 5" w:semiHidden="0" w:uiPriority="65" w:unhideWhenUsed="0"/>
+    <w:lsdException w:name="Medium List 2 Accent 5" w:semiHidden="0" w:uiPriority="66" w:unhideWhenUsed="0"/>
+    <w:lsdException w:name="Medium Grid 1 Accent 5" w:semiHidden="0" w:uiPriority="67" w:unhideWhenUsed="0"/>
+    <w:lsdException w:name="Medium Grid 2 Accent 5" w:semiHidden="0" w:uiPriority="68" w:unhideWhenUsed="0"/>
+    <w:lsdException w:name="Medium Grid 3 Accent 5" w:semiHidden="0" w:uiPriority="69" w:unhideWhenUsed="0"/>
+    <w:lsdException w:name="Dark List Accent 5" w:semiHidden="0" w:uiPriority="70" w:unhideWhenUsed="0"/>
+    <w:lsdException w:name="Colorful Shading Accent 5" w:semiHidden="0" w:uiPriority="71" w:unhideWhenUsed="0"/>
+    <w:lsdException w:name="Colorful List Accent 5" w:semiHidden="0" w:uiPriority="72" w:unhideWhenUsed="0"/>
+    <w:lsdException w:name="Colorful Grid Accent 5" w:semiHidden="0" w:uiPriority="73" w:unhideWhenUsed="0"/>
+    <w:lsdException w:name="Light Shading Accent 6" w:semiHidden="0" w:uiPriority="60" w:unhideWhenUsed="0"/>
+    <w:lsdException w:name="Light List Accent 6" w:semiHidden="0" w:uiPriority="61" w:unhideWhenUsed="0"/>
+    <w:lsdException w:name="Light Grid Accent 6" w:semiHidden="0" w:uiPriority="62" w:unhideWhenUsed="0"/>
+    <w:lsdException w:name="Medium Shading 1 Accent 6" w:semiHidden="0" w:uiPriority="63" w:unhideWhenUsed="0"/>
+    <w:lsdException w:name="Medium Shading 2 Accent 6" w:semiHidden="0" w:uiPriority="64" w:unhideWhenUsed="0"/>
+    <w:lsdException w:name="Medium List 1 Accent 6" w:semiHidden="0" w:uiPriority="65" w:unhideWhenUsed="0"/>
+    <w:lsdException w:name="Medium List 2 Accent 6" w:semiHidden="0" w:uiPriority="66" w:unhideWhenUsed="0"/>
+    <w:lsdException w:name="Medium Grid 1 Accent 6" w:semiHidden="0" w:uiPriority="67" w:unhideWhenUsed="0"/>
+    <w:lsdException w:name="Medium Grid 2 Accent 6" w:semiHidden="0" w:uiPriority="68" w:unhideWhenUsed="0"/>
+    <w:lsdException w:name="Medium Grid 3 Accent 6" w:semiHidden="0" w:uiPriority="69" w:unhideWhenUsed="0"/>
+    <w:lsdException w:name="Dark List Accent 6" w:semiHidden="0" w:uiPriority="70" w:unhideWhenUsed="0"/>
+    <w:lsdException w:name="Colorful Shading Accent 6" w:semiHidden="0" w:uiPriority="71" w:unhideWhenUsed="0"/>
+    <w:lsdException w:name="Colorful List Accent 6" w:semiHidden="0" w:uiPriority="72" w:unhideWhenUsed="0"/>
+    <w:lsdException w:name="Colorful Grid Accent 6" w:semiHidden="0" w:uiPriority="73" w:unhideWhenUsed="0"/>
+    <w:lsdException w:name="Subtle Emphasis" w:semiHidden="0" w:uiPriority="19" w:unhideWhenUsed="0" w:qFormat="1"/>
+    <w:lsdException w:name="Intense Emphasis" w:semiHidden="0" w:uiPriority="21" w:unhideWhenUsed="0" w:qFormat="1"/>
+    <w:lsdException w:name="Subtle Reference" w:semiHidden="0" w:uiPriority="31" w:unhideWhenUsed="0" w:qFormat="1"/>
+    <w:lsdException w:name="Intense Reference" w:semiHidden="0" w:uiPriority="32" w:unhideWhenUsed="0" w:qFormat="1"/>
+    <w:lsdException w:name="Book Title" w:semiHidden="0" w:uiPriority="33" w:unhideWhenUsed="0" w:qFormat="1"/>
+    <w:lsdException w:name="Bibliography" w:uiPriority="37"/>
+    <w:lsdException w:name="TOC Heading" w:uiPriority="39" w:qFormat="1"/>
   </w:latentStyles>
   <w:style w:type="paragraph" w:default="1" w:styleId="Normal">
     <w:name w:val="Normal"/>
@@ -8672,7 +8418,7 @@
       <w:u w:val="single"/>
     </w:rPr>
   </w:style>
-  <w:style w:type="character" w:styleId="UnresolvedMention">
+  <w:style w:type="character" w:customStyle="1" w:styleId="UnresolvedMention">
     <w:name w:val="Unresolved Mention"/>
     <w:basedOn w:val="DefaultParagraphFont"/>
     <w:uiPriority w:val="99"/>
@@ -8684,7 +8430,7 @@
       <w:shd w:val="clear" w:color="auto" w:fill="E1DFDD"/>
     </w:rPr>
   </w:style>
-  <w:style w:type="table" w:styleId="GridTable5Dark-Accent5">
+  <w:style w:type="table" w:customStyle="1" w:styleId="GridTable5DarkAccent5">
     <w:name w:val="Grid Table 5 Dark Accent 5"/>
     <w:basedOn w:val="TableNormal"/>
     <w:uiPriority w:val="50"/>
@@ -8695,6 +8441,7 @@
     <w:tblPr>
       <w:tblStyleRowBandSize w:val="1"/>
       <w:tblStyleColBandSize w:val="1"/>
+      <w:tblInd w:w="0" w:type="dxa"/>
       <w:tblBorders>
         <w:top w:val="single" w:sz="4" w:space="0" w:color="FFFFFF" w:themeColor="background1"/>
         <w:left w:val="single" w:sz="4" w:space="0" w:color="FFFFFF" w:themeColor="background1"/>
@@ -8703,6 +8450,12 @@
         <w:insideH w:val="single" w:sz="4" w:space="0" w:color="FFFFFF" w:themeColor="background1"/>
         <w:insideV w:val="single" w:sz="4" w:space="0" w:color="FFFFFF" w:themeColor="background1"/>
       </w:tblBorders>
+      <w:tblCellMar>
+        <w:top w:w="0" w:type="dxa"/>
+        <w:left w:w="108" w:type="dxa"/>
+        <w:bottom w:w="0" w:type="dxa"/>
+        <w:right w:w="108" w:type="dxa"/>
+      </w:tblCellMar>
     </w:tblPr>
     <w:tcPr>
       <w:shd w:val="clear" w:color="auto" w:fill="D9E2F3" w:themeFill="accent5" w:themeFillTint="33"/>
@@ -8789,6 +8542,717 @@
         <w:shd w:val="clear" w:color="auto" w:fill="B4C6E7" w:themeFill="accent5" w:themeFillTint="66"/>
       </w:tcPr>
     </w:tblStylePr>
+  </w:style>
+  <w:style w:type="paragraph" w:styleId="BalloonText">
+    <w:name w:val="Balloon Text"/>
+    <w:basedOn w:val="Normal"/>
+    <w:link w:val="BalloonTextChar"/>
+    <w:uiPriority w:val="99"/>
+    <w:semiHidden/>
+    <w:unhideWhenUsed/>
+    <w:rsid w:val="00B63DBE"/>
+    <w:pPr>
+      <w:spacing w:after="0" w:line="240" w:lineRule="auto"/>
+    </w:pPr>
+    <w:rPr>
+      <w:rFonts w:ascii="Tahoma" w:hAnsi="Tahoma" w:cs="Tahoma"/>
+      <w:sz w:val="16"/>
+      <w:szCs w:val="16"/>
+    </w:rPr>
+  </w:style>
+  <w:style w:type="character" w:customStyle="1" w:styleId="BalloonTextChar">
+    <w:name w:val="Balloon Text Char"/>
+    <w:basedOn w:val="DefaultParagraphFont"/>
+    <w:link w:val="BalloonText"/>
+    <w:uiPriority w:val="99"/>
+    <w:semiHidden/>
+    <w:rsid w:val="00B63DBE"/>
+    <w:rPr>
+      <w:rFonts w:ascii="Tahoma" w:hAnsi="Tahoma" w:cs="Tahoma"/>
+      <w:sz w:val="16"/>
+      <w:szCs w:val="16"/>
+    </w:rPr>
+  </w:style>
+</w:styles>
+</file>
+
+<file path=word/stylesWithEffects.xml><?xml version="1.0" encoding="utf-8"?>
+<w:styles xmlns:wpc="http://schemas.microsoft.com/office/word/2010/wordprocessingCanvas" xmlns:mc="http://schemas.openxmlformats.org/markup-compatibility/2006" xmlns:o="urn:schemas-microsoft-com:office:office" xmlns:r="http://schemas.openxmlformats.org/officeDocument/2006/relationships" xmlns:m="http://schemas.openxmlformats.org/officeDocument/2006/math" xmlns:v="urn:schemas-microsoft-com:vml" xmlns:wp14="http://schemas.microsoft.com/office/word/2010/wordprocessingDrawing" xmlns:wp="http://schemas.openxmlformats.org/drawingml/2006/wordprocessingDrawing" xmlns:w10="urn:schemas-microsoft-com:office:word" xmlns:w="http://schemas.openxmlformats.org/wordprocessingml/2006/main" xmlns:w14="http://schemas.microsoft.com/office/word/2010/wordml" xmlns:wpg="http://schemas.microsoft.com/office/word/2010/wordprocessingGroup" xmlns:wpi="http://schemas.microsoft.com/office/word/2010/wordprocessingInk" xmlns:wne="http://schemas.microsoft.com/office/word/2006/wordml" xmlns:wps="http://schemas.microsoft.com/office/word/2010/wordprocessingShape" mc:Ignorable="w14 wp14">
+  <w:docDefaults>
+    <w:rPrDefault>
+      <w:rPr>
+        <w:rFonts w:asciiTheme="minorHAnsi" w:eastAsiaTheme="minorHAnsi" w:hAnsiTheme="minorHAnsi" w:cstheme="minorBidi"/>
+        <w:sz w:val="22"/>
+        <w:szCs w:val="22"/>
+        <w:lang w:val="en-US" w:eastAsia="en-US" w:bidi="ar-SA"/>
+      </w:rPr>
+    </w:rPrDefault>
+    <w:pPrDefault>
+      <w:pPr>
+        <w:spacing w:after="160" w:line="259" w:lineRule="auto"/>
+      </w:pPr>
+    </w:pPrDefault>
+  </w:docDefaults>
+  <w:latentStyles w:defLockedState="0" w:defUIPriority="99" w:defSemiHidden="1" w:defUnhideWhenUsed="1" w:defQFormat="0" w:count="267">
+    <w:lsdException w:name="Normal" w:semiHidden="0" w:uiPriority="0" w:unhideWhenUsed="0" w:qFormat="1"/>
+    <w:lsdException w:name="heading 1" w:semiHidden="0" w:uiPriority="9" w:unhideWhenUsed="0" w:qFormat="1"/>
+    <w:lsdException w:name="heading 2" w:uiPriority="9" w:qFormat="1"/>
+    <w:lsdException w:name="heading 3" w:uiPriority="9" w:qFormat="1"/>
+    <w:lsdException w:name="heading 4" w:uiPriority="9" w:qFormat="1"/>
+    <w:lsdException w:name="heading 5" w:uiPriority="9" w:qFormat="1"/>
+    <w:lsdException w:name="heading 6" w:uiPriority="9" w:qFormat="1"/>
+    <w:lsdException w:name="heading 7" w:uiPriority="9" w:qFormat="1"/>
+    <w:lsdException w:name="heading 8" w:uiPriority="9" w:qFormat="1"/>
+    <w:lsdException w:name="heading 9" w:uiPriority="9" w:qFormat="1"/>
+    <w:lsdException w:name="toc 1" w:uiPriority="39"/>
+    <w:lsdException w:name="toc 2" w:uiPriority="39"/>
+    <w:lsdException w:name="toc 3" w:uiPriority="39"/>
+    <w:lsdException w:name="toc 4" w:uiPriority="39"/>
+    <w:lsdException w:name="toc 5" w:uiPriority="39"/>
+    <w:lsdException w:name="toc 6" w:uiPriority="39"/>
+    <w:lsdException w:name="toc 7" w:uiPriority="39"/>
+    <w:lsdException w:name="toc 8" w:uiPriority="39"/>
+    <w:lsdException w:name="toc 9" w:uiPriority="39"/>
+    <w:lsdException w:name="caption" w:uiPriority="35" w:qFormat="1"/>
+    <w:lsdException w:name="Title" w:semiHidden="0" w:uiPriority="10" w:unhideWhenUsed="0" w:qFormat="1"/>
+    <w:lsdException w:name="Default Paragraph Font" w:uiPriority="1"/>
+    <w:lsdException w:name="Subtitle" w:semiHidden="0" w:uiPriority="11" w:unhideWhenUsed="0" w:qFormat="1"/>
+    <w:lsdException w:name="Strong" w:semiHidden="0" w:uiPriority="22" w:unhideWhenUsed="0" w:qFormat="1"/>
+    <w:lsdException w:name="Emphasis" w:semiHidden="0" w:uiPriority="20" w:unhideWhenUsed="0" w:qFormat="1"/>
+    <w:lsdException w:name="Table Grid" w:semiHidden="0" w:uiPriority="39" w:unhideWhenUsed="0"/>
+    <w:lsdException w:name="Placeholder Text" w:unhideWhenUsed="0"/>
+    <w:lsdException w:name="No Spacing" w:semiHidden="0" w:uiPriority="1" w:unhideWhenUsed="0" w:qFormat="1"/>
+    <w:lsdException w:name="Light Shading" w:semiHidden="0" w:uiPriority="60" w:unhideWhenUsed="0"/>
+    <w:lsdException w:name="Light List" w:semiHidden="0" w:uiPriority="61" w:unhideWhenUsed="0"/>
+    <w:lsdException w:name="Light Grid" w:semiHidden="0" w:uiPriority="62" w:unhideWhenUsed="0"/>
+    <w:lsdException w:name="Medium Shading 1" w:semiHidden="0" w:uiPriority="63" w:unhideWhenUsed="0"/>
+    <w:lsdException w:name="Medium Shading 2" w:semiHidden="0" w:uiPriority="64" w:unhideWhenUsed="0"/>
+    <w:lsdException w:name="Medium List 1" w:semiHidden="0" w:uiPriority="65" w:unhideWhenUsed="0"/>
+    <w:lsdException w:name="Medium List 2" w:semiHidden="0" w:uiPriority="66" w:unhideWhenUsed="0"/>
+    <w:lsdException w:name="Medium Grid 1" w:semiHidden="0" w:uiPriority="67" w:unhideWhenUsed="0"/>
+    <w:lsdException w:name="Medium Grid 2" w:semiHidden="0" w:uiPriority="68" w:unhideWhenUsed="0"/>
+    <w:lsdException w:name="Medium Grid 3" w:semiHidden="0" w:uiPriority="69" w:unhideWhenUsed="0"/>
+    <w:lsdException w:name="Dark List" w:semiHidden="0" w:uiPriority="70" w:unhideWhenUsed="0"/>
+    <w:lsdException w:name="Colorful Shading" w:semiHidden="0" w:uiPriority="71" w:unhideWhenUsed="0"/>
+    <w:lsdException w:name="Colorful List" w:semiHidden="0" w:uiPriority="72" w:unhideWhenUsed="0"/>
+    <w:lsdException w:name="Colorful Grid" w:semiHidden="0" w:uiPriority="73" w:unhideWhenUsed="0"/>
+    <w:lsdException w:name="Light Shading Accent 1" w:semiHidden="0" w:uiPriority="60" w:unhideWhenUsed="0"/>
+    <w:lsdException w:name="Light List Accent 1" w:semiHidden="0" w:uiPriority="61" w:unhideWhenUsed="0"/>
+    <w:lsdException w:name="Light Grid Accent 1" w:semiHidden="0" w:uiPriority="62" w:unhideWhenUsed="0"/>
+    <w:lsdException w:name="Medium Shading 1 Accent 1" w:semiHidden="0" w:uiPriority="63" w:unhideWhenUsed="0"/>
+    <w:lsdException w:name="Medium Shading 2 Accent 1" w:semiHidden="0" w:uiPriority="64" w:unhideWhenUsed="0"/>
+    <w:lsdException w:name="Medium List 1 Accent 1" w:semiHidden="0" w:uiPriority="65" w:unhideWhenUsed="0"/>
+    <w:lsdException w:name="Revision" w:unhideWhenUsed="0"/>
+    <w:lsdException w:name="List Paragraph" w:semiHidden="0" w:uiPriority="34" w:unhideWhenUsed="0" w:qFormat="1"/>
+    <w:lsdException w:name="Quote" w:semiHidden="0" w:uiPriority="29" w:unhideWhenUsed="0" w:qFormat="1"/>
+    <w:lsdException w:name="Intense Quote" w:semiHidden="0" w:uiPriority="30" w:unhideWhenUsed="0" w:qFormat="1"/>
+    <w:lsdException w:name="Medium List 2 Accent 1" w:semiHidden="0" w:uiPriority="66" w:unhideWhenUsed="0"/>
+    <w:lsdException w:name="Medium Grid 1 Accent 1" w:semiHidden="0" w:uiPriority="67" w:unhideWhenUsed="0"/>
+    <w:lsdException w:name="Medium Grid 2 Accent 1" w:semiHidden="0" w:uiPriority="68" w:unhideWhenUsed="0"/>
+    <w:lsdException w:name="Medium Grid 3 Accent 1" w:semiHidden="0" w:uiPriority="69" w:unhideWhenUsed="0"/>
+    <w:lsdException w:name="Dark List Accent 1" w:semiHidden="0" w:uiPriority="70" w:unhideWhenUsed="0"/>
+    <w:lsdException w:name="Colorful Shading Accent 1" w:semiHidden="0" w:uiPriority="71" w:unhideWhenUsed="0"/>
+    <w:lsdException w:name="Colorful List Accent 1" w:semiHidden="0" w:uiPriority="72" w:unhideWhenUsed="0"/>
+    <w:lsdException w:name="Colorful Grid Accent 1" w:semiHidden="0" w:uiPriority="73" w:unhideWhenUsed="0"/>
+    <w:lsdException w:name="Light Shading Accent 2" w:semiHidden="0" w:uiPriority="60" w:unhideWhenUsed="0"/>
+    <w:lsdException w:name="Light List Accent 2" w:semiHidden="0" w:uiPriority="61" w:unhideWhenUsed="0"/>
+    <w:lsdException w:name="Light Grid Accent 2" w:semiHidden="0" w:uiPriority="62" w:unhideWhenUsed="0"/>
+    <w:lsdException w:name="Medium Shading 1 Accent 2" w:semiHidden="0" w:uiPriority="63" w:unhideWhenUsed="0"/>
+    <w:lsdException w:name="Medium Shading 2 Accent 2" w:semiHidden="0" w:uiPriority="64" w:unhideWhenUsed="0"/>
+    <w:lsdException w:name="Medium List 1 Accent 2" w:semiHidden="0" w:uiPriority="65" w:unhideWhenUsed="0"/>
+    <w:lsdException w:name="Medium List 2 Accent 2" w:semiHidden="0" w:uiPriority="66" w:unhideWhenUsed="0"/>
+    <w:lsdException w:name="Medium Grid 1 Accent 2" w:semiHidden="0" w:uiPriority="67" w:unhideWhenUsed="0"/>
+    <w:lsdException w:name="Medium Grid 2 Accent 2" w:semiHidden="0" w:uiPriority="68" w:unhideWhenUsed="0"/>
+    <w:lsdException w:name="Medium Grid 3 Accent 2" w:semiHidden="0" w:uiPriority="69" w:unhideWhenUsed="0"/>
+    <w:lsdException w:name="Dark List Accent 2" w:semiHidden="0" w:uiPriority="70" w:unhideWhenUsed="0"/>
+    <w:lsdException w:name="Colorful Shading Accent 2" w:semiHidden="0" w:uiPriority="71" w:unhideWhenUsed="0"/>
+    <w:lsdException w:name="Colorful List Accent 2" w:semiHidden="0" w:uiPriority="72" w:unhideWhenUsed="0"/>
+    <w:lsdException w:name="Colorful Grid Accent 2" w:semiHidden="0" w:uiPriority="73" w:unhideWhenUsed="0"/>
+    <w:lsdException w:name="Light Shading Accent 3" w:semiHidden="0" w:uiPriority="60" w:unhideWhenUsed="0"/>
+    <w:lsdException w:name="Light List Accent 3" w:semiHidden="0" w:uiPriority="61" w:unhideWhenUsed="0"/>
+    <w:lsdException w:name="Light Grid Accent 3" w:semiHidden="0" w:uiPriority="62" w:unhideWhenUsed="0"/>
+    <w:lsdException w:name="Medium Shading 1 Accent 3" w:semiHidden="0" w:uiPriority="63" w:unhideWhenUsed="0"/>
+    <w:lsdException w:name="Medium Shading 2 Accent 3" w:semiHidden="0" w:uiPriority="64" w:unhideWhenUsed="0"/>
+    <w:lsdException w:name="Medium List 1 Accent 3" w:semiHidden="0" w:uiPriority="65" w:unhideWhenUsed="0"/>
+    <w:lsdException w:name="Medium List 2 Accent 3" w:semiHidden="0" w:uiPriority="66" w:unhideWhenUsed="0"/>
+    <w:lsdException w:name="Medium Grid 1 Accent 3" w:semiHidden="0" w:uiPriority="67" w:unhideWhenUsed="0"/>
+    <w:lsdException w:name="Medium Grid 2 Accent 3" w:semiHidden="0" w:uiPriority="68" w:unhideWhenUsed="0"/>
+    <w:lsdException w:name="Medium Grid 3 Accent 3" w:semiHidden="0" w:uiPriority="69" w:unhideWhenUsed="0"/>
+    <w:lsdException w:name="Dark List Accent 3" w:semiHidden="0" w:uiPriority="70" w:unhideWhenUsed="0"/>
+    <w:lsdException w:name="Colorful Shading Accent 3" w:semiHidden="0" w:uiPriority="71" w:unhideWhenUsed="0"/>
+    <w:lsdException w:name="Colorful List Accent 3" w:semiHidden="0" w:uiPriority="72" w:unhideWhenUsed="0"/>
+    <w:lsdException w:name="Colorful Grid Accent 3" w:semiHidden="0" w:uiPriority="73" w:unhideWhenUsed="0"/>
+    <w:lsdException w:name="Light Shading Accent 4" w:semiHidden="0" w:uiPriority="60" w:unhideWhenUsed="0"/>
+    <w:lsdException w:name="Light List Accent 4" w:semiHidden="0" w:uiPriority="61" w:unhideWhenUsed="0"/>
+    <w:lsdException w:name="Light Grid Accent 4" w:semiHidden="0" w:uiPriority="62" w:unhideWhenUsed="0"/>
+    <w:lsdException w:name="Medium Shading 1 Accent 4" w:semiHidden="0" w:uiPriority="63" w:unhideWhenUsed="0"/>
+    <w:lsdException w:name="Medium Shading 2 Accent 4" w:semiHidden="0" w:uiPriority="64" w:unhideWhenUsed="0"/>
+    <w:lsdException w:name="Medium List 1 Accent 4" w:semiHidden="0" w:uiPriority="65" w:unhideWhenUsed="0"/>
+    <w:lsdException w:name="Medium List 2 Accent 4" w:semiHidden="0" w:uiPriority="66" w:unhideWhenUsed="0"/>
+    <w:lsdException w:name="Medium Grid 1 Accent 4" w:semiHidden="0" w:uiPriority="67" w:unhideWhenUsed="0"/>
+    <w:lsdException w:name="Medium Grid 2 Accent 4" w:semiHidden="0" w:uiPriority="68" w:unhideWhenUsed="0"/>
+    <w:lsdException w:name="Medium Grid 3 Accent 4" w:semiHidden="0" w:uiPriority="69" w:unhideWhenUsed="0"/>
+    <w:lsdException w:name="Dark List Accent 4" w:semiHidden="0" w:uiPriority="70" w:unhideWhenUsed="0"/>
+    <w:lsdException w:name="Colorful Shading Accent 4" w:semiHidden="0" w:uiPriority="71" w:unhideWhenUsed="0"/>
+    <w:lsdException w:name="Colorful List Accent 4" w:semiHidden="0" w:uiPriority="72" w:unhideWhenUsed="0"/>
+    <w:lsdException w:name="Colorful Grid Accent 4" w:semiHidden="0" w:uiPriority="73" w:unhideWhenUsed="0"/>
+    <w:lsdException w:name="Light Shading Accent 5" w:semiHidden="0" w:uiPriority="60" w:unhideWhenUsed="0"/>
+    <w:lsdException w:name="Light List Accent 5" w:semiHidden="0" w:uiPriority="61" w:unhideWhenUsed="0"/>
+    <w:lsdException w:name="Light Grid Accent 5" w:semiHidden="0" w:uiPriority="62" w:unhideWhenUsed="0"/>
+    <w:lsdException w:name="Medium Shading 1 Accent 5" w:semiHidden="0" w:uiPriority="63" w:unhideWhenUsed="0"/>
+    <w:lsdException w:name="Medium Shading 2 Accent 5" w:semiHidden="0" w:uiPriority="64" w:unhideWhenUsed="0"/>
+    <w:lsdException w:name="Medium List 1 Accent 5" w:semiHidden="0" w:uiPriority="65" w:unhideWhenUsed="0"/>
+    <w:lsdException w:name="Medium List 2 Accent 5" w:semiHidden="0" w:uiPriority="66" w:unhideWhenUsed="0"/>
+    <w:lsdException w:name="Medium Grid 1 Accent 5" w:semiHidden="0" w:uiPriority="67" w:unhideWhenUsed="0"/>
+    <w:lsdException w:name="Medium Grid 2 Accent 5" w:semiHidden="0" w:uiPriority="68" w:unhideWhenUsed="0"/>
+    <w:lsdException w:name="Medium Grid 3 Accent 5" w:semiHidden="0" w:uiPriority="69" w:unhideWhenUsed="0"/>
+    <w:lsdException w:name="Dark List Accent 5" w:semiHidden="0" w:uiPriority="70" w:unhideWhenUsed="0"/>
+    <w:lsdException w:name="Colorful Shading Accent 5" w:semiHidden="0" w:uiPriority="71" w:unhideWhenUsed="0"/>
+    <w:lsdException w:name="Colorful List Accent 5" w:semiHidden="0" w:uiPriority="72" w:unhideWhenUsed="0"/>
+    <w:lsdException w:name="Colorful Grid Accent 5" w:semiHidden="0" w:uiPriority="73" w:unhideWhenUsed="0"/>
+    <w:lsdException w:name="Light Shading Accent 6" w:semiHidden="0" w:uiPriority="60" w:unhideWhenUsed="0"/>
+    <w:lsdException w:name="Light List Accent 6" w:semiHidden="0" w:uiPriority="61" w:unhideWhenUsed="0"/>
+    <w:lsdException w:name="Light Grid Accent 6" w:semiHidden="0" w:uiPriority="62" w:unhideWhenUsed="0"/>
+    <w:lsdException w:name="Medium Shading 1 Accent 6" w:semiHidden="0" w:uiPriority="63" w:unhideWhenUsed="0"/>
+    <w:lsdException w:name="Medium Shading 2 Accent 6" w:semiHidden="0" w:uiPriority="64" w:unhideWhenUsed="0"/>
+    <w:lsdException w:name="Medium List 1 Accent 6" w:semiHidden="0" w:uiPriority="65" w:unhideWhenUsed="0"/>
+    <w:lsdException w:name="Medium List 2 Accent 6" w:semiHidden="0" w:uiPriority="66" w:unhideWhenUsed="0"/>
+    <w:lsdException w:name="Medium Grid 1 Accent 6" w:semiHidden="0" w:uiPriority="67" w:unhideWhenUsed="0"/>
+    <w:lsdException w:name="Medium Grid 2 Accent 6" w:semiHidden="0" w:uiPriority="68" w:unhideWhenUsed="0"/>
+    <w:lsdException w:name="Medium Grid 3 Accent 6" w:semiHidden="0" w:uiPriority="69" w:unhideWhenUsed="0"/>
+    <w:lsdException w:name="Dark List Accent 6" w:semiHidden="0" w:uiPriority="70" w:unhideWhenUsed="0"/>
+    <w:lsdException w:name="Colorful Shading Accent 6" w:semiHidden="0" w:uiPriority="71" w:unhideWhenUsed="0"/>
+    <w:lsdException w:name="Colorful List Accent 6" w:semiHidden="0" w:uiPriority="72" w:unhideWhenUsed="0"/>
+    <w:lsdException w:name="Colorful Grid Accent 6" w:semiHidden="0" w:uiPriority="73" w:unhideWhenUsed="0"/>
+    <w:lsdException w:name="Subtle Emphasis" w:semiHidden="0" w:uiPriority="19" w:unhideWhenUsed="0" w:qFormat="1"/>
+    <w:lsdException w:name="Intense Emphasis" w:semiHidden="0" w:uiPriority="21" w:unhideWhenUsed="0" w:qFormat="1"/>
+    <w:lsdException w:name="Subtle Reference" w:semiHidden="0" w:uiPriority="31" w:unhideWhenUsed="0" w:qFormat="1"/>
+    <w:lsdException w:name="Intense Reference" w:semiHidden="0" w:uiPriority="32" w:unhideWhenUsed="0" w:qFormat="1"/>
+    <w:lsdException w:name="Book Title" w:semiHidden="0" w:uiPriority="33" w:unhideWhenUsed="0" w:qFormat="1"/>
+    <w:lsdException w:name="Bibliography" w:uiPriority="37"/>
+    <w:lsdException w:name="TOC Heading" w:uiPriority="39" w:qFormat="1"/>
+  </w:latentStyles>
+  <w:style w:type="paragraph" w:default="1" w:styleId="Normal">
+    <w:name w:val="Normal"/>
+    <w:qFormat/>
+  </w:style>
+  <w:style w:type="paragraph" w:styleId="Heading2">
+    <w:name w:val="heading 2"/>
+    <w:basedOn w:val="Normal"/>
+    <w:next w:val="Normal"/>
+    <w:link w:val="Heading2Char"/>
+    <w:uiPriority w:val="9"/>
+    <w:semiHidden/>
+    <w:unhideWhenUsed/>
+    <w:qFormat/>
+    <w:rsid w:val="00D7571E"/>
+    <w:pPr>
+      <w:keepNext/>
+      <w:keepLines/>
+      <w:spacing w:before="40" w:after="0"/>
+      <w:outlineLvl w:val="1"/>
+    </w:pPr>
+    <w:rPr>
+      <w:rFonts w:asciiTheme="majorHAnsi" w:eastAsiaTheme="majorEastAsia" w:hAnsiTheme="majorHAnsi" w:cstheme="majorBidi"/>
+      <w:color w:val="2E74B5" w:themeColor="accent1" w:themeShade="BF"/>
+      <w:sz w:val="26"/>
+      <w:szCs w:val="26"/>
+    </w:rPr>
+  </w:style>
+  <w:style w:type="paragraph" w:styleId="Heading3">
+    <w:name w:val="heading 3"/>
+    <w:basedOn w:val="Normal"/>
+    <w:link w:val="Heading3Char"/>
+    <w:uiPriority w:val="9"/>
+    <w:qFormat/>
+    <w:rsid w:val="00D7571E"/>
+    <w:pPr>
+      <w:spacing w:before="100" w:beforeAutospacing="1" w:after="100" w:afterAutospacing="1" w:line="240" w:lineRule="auto"/>
+      <w:outlineLvl w:val="2"/>
+    </w:pPr>
+    <w:rPr>
+      <w:rFonts w:ascii="Times New Roman" w:eastAsia="Times New Roman" w:hAnsi="Times New Roman" w:cs="Times New Roman"/>
+      <w:b/>
+      <w:bCs/>
+      <w:sz w:val="27"/>
+      <w:szCs w:val="27"/>
+    </w:rPr>
+  </w:style>
+  <w:style w:type="paragraph" w:styleId="Heading4">
+    <w:name w:val="heading 4"/>
+    <w:basedOn w:val="Normal"/>
+    <w:next w:val="Normal"/>
+    <w:link w:val="Heading4Char"/>
+    <w:uiPriority w:val="9"/>
+    <w:semiHidden/>
+    <w:unhideWhenUsed/>
+    <w:qFormat/>
+    <w:rsid w:val="006A5A8C"/>
+    <w:pPr>
+      <w:keepNext/>
+      <w:keepLines/>
+      <w:spacing w:before="40" w:after="0"/>
+      <w:outlineLvl w:val="3"/>
+    </w:pPr>
+    <w:rPr>
+      <w:rFonts w:asciiTheme="majorHAnsi" w:eastAsiaTheme="majorEastAsia" w:hAnsiTheme="majorHAnsi" w:cstheme="majorBidi"/>
+      <w:i/>
+      <w:iCs/>
+      <w:color w:val="2E74B5" w:themeColor="accent1" w:themeShade="BF"/>
+    </w:rPr>
+  </w:style>
+  <w:style w:type="character" w:default="1" w:styleId="DefaultParagraphFont">
+    <w:name w:val="Default Paragraph Font"/>
+    <w:uiPriority w:val="1"/>
+    <w:semiHidden/>
+    <w:unhideWhenUsed/>
+  </w:style>
+  <w:style w:type="table" w:default="1" w:styleId="TableNormal">
+    <w:name w:val="Normal Table"/>
+    <w:uiPriority w:val="99"/>
+    <w:semiHidden/>
+    <w:unhideWhenUsed/>
+    <w:tblPr>
+      <w:tblInd w:w="0" w:type="dxa"/>
+      <w:tblCellMar>
+        <w:top w:w="0" w:type="dxa"/>
+        <w:left w:w="108" w:type="dxa"/>
+        <w:bottom w:w="0" w:type="dxa"/>
+        <w:right w:w="108" w:type="dxa"/>
+      </w:tblCellMar>
+    </w:tblPr>
+  </w:style>
+  <w:style w:type="numbering" w:default="1" w:styleId="NoList">
+    <w:name w:val="No List"/>
+    <w:uiPriority w:val="99"/>
+    <w:semiHidden/>
+    <w:unhideWhenUsed/>
+  </w:style>
+  <w:style w:type="paragraph" w:styleId="NoSpacing">
+    <w:name w:val="No Spacing"/>
+    <w:link w:val="NoSpacingChar"/>
+    <w:uiPriority w:val="1"/>
+    <w:qFormat/>
+    <w:rsid w:val="007701A4"/>
+    <w:pPr>
+      <w:spacing w:after="0" w:line="240" w:lineRule="auto"/>
+    </w:pPr>
+    <w:rPr>
+      <w:rFonts w:eastAsiaTheme="minorEastAsia"/>
+    </w:rPr>
+  </w:style>
+  <w:style w:type="character" w:customStyle="1" w:styleId="NoSpacingChar">
+    <w:name w:val="No Spacing Char"/>
+    <w:basedOn w:val="DefaultParagraphFont"/>
+    <w:link w:val="NoSpacing"/>
+    <w:uiPriority w:val="1"/>
+    <w:rsid w:val="007701A4"/>
+    <w:rPr>
+      <w:rFonts w:eastAsiaTheme="minorEastAsia"/>
+    </w:rPr>
+  </w:style>
+  <w:style w:type="character" w:customStyle="1" w:styleId="Heading3Char">
+    <w:name w:val="Heading 3 Char"/>
+    <w:basedOn w:val="DefaultParagraphFont"/>
+    <w:link w:val="Heading3"/>
+    <w:uiPriority w:val="9"/>
+    <w:rsid w:val="00D7571E"/>
+    <w:rPr>
+      <w:rFonts w:ascii="Times New Roman" w:eastAsia="Times New Roman" w:hAnsi="Times New Roman" w:cs="Times New Roman"/>
+      <w:b/>
+      <w:bCs/>
+      <w:sz w:val="27"/>
+      <w:szCs w:val="27"/>
+    </w:rPr>
+  </w:style>
+  <w:style w:type="paragraph" w:styleId="ListParagraph">
+    <w:name w:val="List Paragraph"/>
+    <w:basedOn w:val="Normal"/>
+    <w:uiPriority w:val="34"/>
+    <w:qFormat/>
+    <w:rsid w:val="00D7571E"/>
+    <w:pPr>
+      <w:ind w:left="720"/>
+      <w:contextualSpacing/>
+    </w:pPr>
+  </w:style>
+  <w:style w:type="paragraph" w:styleId="NormalWeb">
+    <w:name w:val="Normal (Web)"/>
+    <w:basedOn w:val="Normal"/>
+    <w:uiPriority w:val="99"/>
+    <w:unhideWhenUsed/>
+    <w:rsid w:val="00D7571E"/>
+    <w:pPr>
+      <w:spacing w:before="100" w:beforeAutospacing="1" w:after="100" w:afterAutospacing="1" w:line="240" w:lineRule="auto"/>
+    </w:pPr>
+    <w:rPr>
+      <w:rFonts w:ascii="Times New Roman" w:eastAsia="Times New Roman" w:hAnsi="Times New Roman" w:cs="Times New Roman"/>
+      <w:sz w:val="24"/>
+      <w:szCs w:val="24"/>
+    </w:rPr>
+  </w:style>
+  <w:style w:type="character" w:styleId="Strong">
+    <w:name w:val="Strong"/>
+    <w:basedOn w:val="DefaultParagraphFont"/>
+    <w:uiPriority w:val="22"/>
+    <w:qFormat/>
+    <w:rsid w:val="00D7571E"/>
+    <w:rPr>
+      <w:b/>
+      <w:bCs/>
+    </w:rPr>
+  </w:style>
+  <w:style w:type="character" w:customStyle="1" w:styleId="Heading2Char">
+    <w:name w:val="Heading 2 Char"/>
+    <w:basedOn w:val="DefaultParagraphFont"/>
+    <w:link w:val="Heading2"/>
+    <w:uiPriority w:val="9"/>
+    <w:semiHidden/>
+    <w:rsid w:val="00D7571E"/>
+    <w:rPr>
+      <w:rFonts w:asciiTheme="majorHAnsi" w:eastAsiaTheme="majorEastAsia" w:hAnsiTheme="majorHAnsi" w:cstheme="majorBidi"/>
+      <w:color w:val="2E74B5" w:themeColor="accent1" w:themeShade="BF"/>
+      <w:sz w:val="26"/>
+      <w:szCs w:val="26"/>
+    </w:rPr>
+  </w:style>
+  <w:style w:type="character" w:styleId="Emphasis">
+    <w:name w:val="Emphasis"/>
+    <w:basedOn w:val="DefaultParagraphFont"/>
+    <w:uiPriority w:val="20"/>
+    <w:qFormat/>
+    <w:rsid w:val="003D24E6"/>
+    <w:rPr>
+      <w:i/>
+      <w:iCs/>
+    </w:rPr>
+  </w:style>
+  <w:style w:type="character" w:customStyle="1" w:styleId="pre">
+    <w:name w:val="pre"/>
+    <w:basedOn w:val="DefaultParagraphFont"/>
+    <w:rsid w:val="003D24E6"/>
+  </w:style>
+  <w:style w:type="paragraph" w:styleId="Title">
+    <w:name w:val="Title"/>
+    <w:basedOn w:val="Normal"/>
+    <w:next w:val="Normal"/>
+    <w:link w:val="TitleChar"/>
+    <w:uiPriority w:val="10"/>
+    <w:qFormat/>
+    <w:rsid w:val="006B76F9"/>
+    <w:pPr>
+      <w:spacing w:after="0" w:line="240" w:lineRule="auto"/>
+      <w:contextualSpacing/>
+    </w:pPr>
+    <w:rPr>
+      <w:rFonts w:asciiTheme="majorHAnsi" w:eastAsiaTheme="majorEastAsia" w:hAnsiTheme="majorHAnsi" w:cstheme="majorBidi"/>
+      <w:spacing w:val="-10"/>
+      <w:kern w:val="28"/>
+      <w:sz w:val="56"/>
+      <w:szCs w:val="56"/>
+    </w:rPr>
+  </w:style>
+  <w:style w:type="character" w:customStyle="1" w:styleId="TitleChar">
+    <w:name w:val="Title Char"/>
+    <w:basedOn w:val="DefaultParagraphFont"/>
+    <w:link w:val="Title"/>
+    <w:uiPriority w:val="10"/>
+    <w:rsid w:val="006B76F9"/>
+    <w:rPr>
+      <w:rFonts w:asciiTheme="majorHAnsi" w:eastAsiaTheme="majorEastAsia" w:hAnsiTheme="majorHAnsi" w:cstheme="majorBidi"/>
+      <w:spacing w:val="-10"/>
+      <w:kern w:val="28"/>
+      <w:sz w:val="56"/>
+      <w:szCs w:val="56"/>
+    </w:rPr>
+  </w:style>
+  <w:style w:type="paragraph" w:styleId="Quote">
+    <w:name w:val="Quote"/>
+    <w:basedOn w:val="Normal"/>
+    <w:next w:val="Normal"/>
+    <w:link w:val="QuoteChar"/>
+    <w:uiPriority w:val="29"/>
+    <w:qFormat/>
+    <w:rsid w:val="00DA1027"/>
+    <w:pPr>
+      <w:spacing w:before="200"/>
+      <w:ind w:left="864" w:right="864"/>
+      <w:jc w:val="center"/>
+    </w:pPr>
+    <w:rPr>
+      <w:i/>
+      <w:iCs/>
+      <w:color w:val="404040" w:themeColor="text1" w:themeTint="BF"/>
+    </w:rPr>
+  </w:style>
+  <w:style w:type="character" w:customStyle="1" w:styleId="QuoteChar">
+    <w:name w:val="Quote Char"/>
+    <w:basedOn w:val="DefaultParagraphFont"/>
+    <w:link w:val="Quote"/>
+    <w:uiPriority w:val="29"/>
+    <w:rsid w:val="00DA1027"/>
+    <w:rPr>
+      <w:i/>
+      <w:iCs/>
+      <w:color w:val="404040" w:themeColor="text1" w:themeTint="BF"/>
+    </w:rPr>
+  </w:style>
+  <w:style w:type="paragraph" w:styleId="Subtitle">
+    <w:name w:val="Subtitle"/>
+    <w:basedOn w:val="Normal"/>
+    <w:next w:val="Normal"/>
+    <w:link w:val="SubtitleChar"/>
+    <w:uiPriority w:val="11"/>
+    <w:qFormat/>
+    <w:rsid w:val="00DA1027"/>
+    <w:pPr>
+      <w:numPr>
+        <w:ilvl w:val="1"/>
+      </w:numPr>
+    </w:pPr>
+    <w:rPr>
+      <w:rFonts w:eastAsiaTheme="minorEastAsia"/>
+      <w:color w:val="5A5A5A" w:themeColor="text1" w:themeTint="A5"/>
+      <w:spacing w:val="15"/>
+    </w:rPr>
+  </w:style>
+  <w:style w:type="character" w:customStyle="1" w:styleId="SubtitleChar">
+    <w:name w:val="Subtitle Char"/>
+    <w:basedOn w:val="DefaultParagraphFont"/>
+    <w:link w:val="Subtitle"/>
+    <w:uiPriority w:val="11"/>
+    <w:rsid w:val="00DA1027"/>
+    <w:rPr>
+      <w:rFonts w:eastAsiaTheme="minorEastAsia"/>
+      <w:color w:val="5A5A5A" w:themeColor="text1" w:themeTint="A5"/>
+      <w:spacing w:val="15"/>
+    </w:rPr>
+  </w:style>
+  <w:style w:type="character" w:customStyle="1" w:styleId="Heading4Char">
+    <w:name w:val="Heading 4 Char"/>
+    <w:basedOn w:val="DefaultParagraphFont"/>
+    <w:link w:val="Heading4"/>
+    <w:uiPriority w:val="9"/>
+    <w:semiHidden/>
+    <w:rsid w:val="006A5A8C"/>
+    <w:rPr>
+      <w:rFonts w:asciiTheme="majorHAnsi" w:eastAsiaTheme="majorEastAsia" w:hAnsiTheme="majorHAnsi" w:cstheme="majorBidi"/>
+      <w:i/>
+      <w:iCs/>
+      <w:color w:val="2E74B5" w:themeColor="accent1" w:themeShade="BF"/>
+    </w:rPr>
+  </w:style>
+  <w:style w:type="paragraph" w:styleId="HTMLPreformatted">
+    <w:name w:val="HTML Preformatted"/>
+    <w:basedOn w:val="Normal"/>
+    <w:link w:val="HTMLPreformattedChar"/>
+    <w:uiPriority w:val="99"/>
+    <w:unhideWhenUsed/>
+    <w:rsid w:val="00ED7C4B"/>
+    <w:pPr>
+      <w:tabs>
+        <w:tab w:val="left" w:pos="916"/>
+        <w:tab w:val="left" w:pos="1832"/>
+        <w:tab w:val="left" w:pos="2748"/>
+        <w:tab w:val="left" w:pos="3664"/>
+        <w:tab w:val="left" w:pos="4580"/>
+        <w:tab w:val="left" w:pos="5496"/>
+        <w:tab w:val="left" w:pos="6412"/>
+        <w:tab w:val="left" w:pos="7328"/>
+        <w:tab w:val="left" w:pos="8244"/>
+        <w:tab w:val="left" w:pos="9160"/>
+        <w:tab w:val="left" w:pos="10076"/>
+        <w:tab w:val="left" w:pos="10992"/>
+        <w:tab w:val="left" w:pos="11908"/>
+        <w:tab w:val="left" w:pos="12824"/>
+        <w:tab w:val="left" w:pos="13740"/>
+        <w:tab w:val="left" w:pos="14656"/>
+      </w:tabs>
+      <w:spacing w:after="0" w:line="240" w:lineRule="auto"/>
+    </w:pPr>
+    <w:rPr>
+      <w:rFonts w:ascii="Courier New" w:eastAsia="Times New Roman" w:hAnsi="Courier New" w:cs="Courier New"/>
+      <w:sz w:val="20"/>
+      <w:szCs w:val="20"/>
+    </w:rPr>
+  </w:style>
+  <w:style w:type="character" w:customStyle="1" w:styleId="HTMLPreformattedChar">
+    <w:name w:val="HTML Preformatted Char"/>
+    <w:basedOn w:val="DefaultParagraphFont"/>
+    <w:link w:val="HTMLPreformatted"/>
+    <w:uiPriority w:val="99"/>
+    <w:rsid w:val="00ED7C4B"/>
+    <w:rPr>
+      <w:rFonts w:ascii="Courier New" w:eastAsia="Times New Roman" w:hAnsi="Courier New" w:cs="Courier New"/>
+      <w:sz w:val="20"/>
+      <w:szCs w:val="20"/>
+    </w:rPr>
+  </w:style>
+  <w:style w:type="character" w:styleId="Hyperlink">
+    <w:name w:val="Hyperlink"/>
+    <w:basedOn w:val="DefaultParagraphFont"/>
+    <w:uiPriority w:val="99"/>
+    <w:unhideWhenUsed/>
+    <w:rsid w:val="00211885"/>
+    <w:rPr>
+      <w:color w:val="0563C1" w:themeColor="hyperlink"/>
+      <w:u w:val="single"/>
+    </w:rPr>
+  </w:style>
+  <w:style w:type="character" w:customStyle="1" w:styleId="UnresolvedMention">
+    <w:name w:val="Unresolved Mention"/>
+    <w:basedOn w:val="DefaultParagraphFont"/>
+    <w:uiPriority w:val="99"/>
+    <w:semiHidden/>
+    <w:unhideWhenUsed/>
+    <w:rsid w:val="00211885"/>
+    <w:rPr>
+      <w:color w:val="605E5C"/>
+      <w:shd w:val="clear" w:color="auto" w:fill="E1DFDD"/>
+    </w:rPr>
+  </w:style>
+  <w:style w:type="table" w:customStyle="1" w:styleId="GridTable5DarkAccent5">
+    <w:name w:val="Grid Table 5 Dark Accent 5"/>
+    <w:basedOn w:val="TableNormal"/>
+    <w:uiPriority w:val="50"/>
+    <w:rsid w:val="00AC023D"/>
+    <w:pPr>
+      <w:spacing w:after="0" w:line="240" w:lineRule="auto"/>
+    </w:pPr>
+    <w:tblPr>
+      <w:tblStyleRowBandSize w:val="1"/>
+      <w:tblStyleColBandSize w:val="1"/>
+      <w:tblInd w:w="0" w:type="dxa"/>
+      <w:tblBorders>
+        <w:top w:val="single" w:sz="4" w:space="0" w:color="FFFFFF" w:themeColor="background1"/>
+        <w:left w:val="single" w:sz="4" w:space="0" w:color="FFFFFF" w:themeColor="background1"/>
+        <w:bottom w:val="single" w:sz="4" w:space="0" w:color="FFFFFF" w:themeColor="background1"/>
+        <w:right w:val="single" w:sz="4" w:space="0" w:color="FFFFFF" w:themeColor="background1"/>
+        <w:insideH w:val="single" w:sz="4" w:space="0" w:color="FFFFFF" w:themeColor="background1"/>
+        <w:insideV w:val="single" w:sz="4" w:space="0" w:color="FFFFFF" w:themeColor="background1"/>
+      </w:tblBorders>
+      <w:tblCellMar>
+        <w:top w:w="0" w:type="dxa"/>
+        <w:left w:w="108" w:type="dxa"/>
+        <w:bottom w:w="0" w:type="dxa"/>
+        <w:right w:w="108" w:type="dxa"/>
+      </w:tblCellMar>
+    </w:tblPr>
+    <w:tcPr>
+      <w:shd w:val="clear" w:color="auto" w:fill="D9E2F3" w:themeFill="accent5" w:themeFillTint="33"/>
+    </w:tcPr>
+    <w:tblStylePr w:type="firstRow">
+      <w:rPr>
+        <w:b/>
+        <w:bCs/>
+        <w:color w:val="FFFFFF" w:themeColor="background1"/>
+      </w:rPr>
+      <w:tblPr/>
+      <w:tcPr>
+        <w:tcBorders>
+          <w:top w:val="single" w:sz="4" w:space="0" w:color="FFFFFF" w:themeColor="background1"/>
+          <w:left w:val="single" w:sz="4" w:space="0" w:color="FFFFFF" w:themeColor="background1"/>
+          <w:right w:val="single" w:sz="4" w:space="0" w:color="FFFFFF" w:themeColor="background1"/>
+          <w:insideH w:val="nil"/>
+          <w:insideV w:val="nil"/>
+        </w:tcBorders>
+        <w:shd w:val="clear" w:color="auto" w:fill="4472C4" w:themeFill="accent5"/>
+      </w:tcPr>
+    </w:tblStylePr>
+    <w:tblStylePr w:type="lastRow">
+      <w:rPr>
+        <w:b/>
+        <w:bCs/>
+        <w:color w:val="FFFFFF" w:themeColor="background1"/>
+      </w:rPr>
+      <w:tblPr/>
+      <w:tcPr>
+        <w:tcBorders>
+          <w:left w:val="single" w:sz="4" w:space="0" w:color="FFFFFF" w:themeColor="background1"/>
+          <w:bottom w:val="single" w:sz="4" w:space="0" w:color="FFFFFF" w:themeColor="background1"/>
+          <w:right w:val="single" w:sz="4" w:space="0" w:color="FFFFFF" w:themeColor="background1"/>
+          <w:insideH w:val="nil"/>
+          <w:insideV w:val="nil"/>
+        </w:tcBorders>
+        <w:shd w:val="clear" w:color="auto" w:fill="4472C4" w:themeFill="accent5"/>
+      </w:tcPr>
+    </w:tblStylePr>
+    <w:tblStylePr w:type="firstCol">
+      <w:rPr>
+        <w:b/>
+        <w:bCs/>
+        <w:color w:val="FFFFFF" w:themeColor="background1"/>
+      </w:rPr>
+      <w:tblPr/>
+      <w:tcPr>
+        <w:tcBorders>
+          <w:top w:val="single" w:sz="4" w:space="0" w:color="FFFFFF" w:themeColor="background1"/>
+          <w:left w:val="single" w:sz="4" w:space="0" w:color="FFFFFF" w:themeColor="background1"/>
+          <w:bottom w:val="single" w:sz="4" w:space="0" w:color="FFFFFF" w:themeColor="background1"/>
+          <w:insideV w:val="nil"/>
+        </w:tcBorders>
+        <w:shd w:val="clear" w:color="auto" w:fill="4472C4" w:themeFill="accent5"/>
+      </w:tcPr>
+    </w:tblStylePr>
+    <w:tblStylePr w:type="lastCol">
+      <w:rPr>
+        <w:b/>
+        <w:bCs/>
+        <w:color w:val="FFFFFF" w:themeColor="background1"/>
+      </w:rPr>
+      <w:tblPr/>
+      <w:tcPr>
+        <w:tcBorders>
+          <w:top w:val="single" w:sz="4" w:space="0" w:color="FFFFFF" w:themeColor="background1"/>
+          <w:bottom w:val="single" w:sz="4" w:space="0" w:color="FFFFFF" w:themeColor="background1"/>
+          <w:right w:val="single" w:sz="4" w:space="0" w:color="FFFFFF" w:themeColor="background1"/>
+          <w:insideV w:val="nil"/>
+        </w:tcBorders>
+        <w:shd w:val="clear" w:color="auto" w:fill="4472C4" w:themeFill="accent5"/>
+      </w:tcPr>
+    </w:tblStylePr>
+    <w:tblStylePr w:type="band1Vert">
+      <w:tblPr/>
+      <w:tcPr>
+        <w:shd w:val="clear" w:color="auto" w:fill="B4C6E7" w:themeFill="accent5" w:themeFillTint="66"/>
+      </w:tcPr>
+    </w:tblStylePr>
+    <w:tblStylePr w:type="band1Horz">
+      <w:tblPr/>
+      <w:tcPr>
+        <w:shd w:val="clear" w:color="auto" w:fill="B4C6E7" w:themeFill="accent5" w:themeFillTint="66"/>
+      </w:tcPr>
+    </w:tblStylePr>
+  </w:style>
+  <w:style w:type="paragraph" w:styleId="BalloonText">
+    <w:name w:val="Balloon Text"/>
+    <w:basedOn w:val="Normal"/>
+    <w:link w:val="BalloonTextChar"/>
+    <w:uiPriority w:val="99"/>
+    <w:semiHidden/>
+    <w:unhideWhenUsed/>
+    <w:rsid w:val="00B63DBE"/>
+    <w:pPr>
+      <w:spacing w:after="0" w:line="240" w:lineRule="auto"/>
+    </w:pPr>
+    <w:rPr>
+      <w:rFonts w:ascii="Tahoma" w:hAnsi="Tahoma" w:cs="Tahoma"/>
+      <w:sz w:val="16"/>
+      <w:szCs w:val="16"/>
+    </w:rPr>
+  </w:style>
+  <w:style w:type="character" w:customStyle="1" w:styleId="BalloonTextChar">
+    <w:name w:val="Balloon Text Char"/>
+    <w:basedOn w:val="DefaultParagraphFont"/>
+    <w:link w:val="BalloonText"/>
+    <w:uiPriority w:val="99"/>
+    <w:semiHidden/>
+    <w:rsid w:val="00B63DBE"/>
+    <w:rPr>
+      <w:rFonts w:ascii="Tahoma" w:hAnsi="Tahoma" w:cs="Tahoma"/>
+      <w:sz w:val="16"/>
+      <w:szCs w:val="16"/>
+    </w:rPr>
   </w:style>
 </w:styles>
 </file>
@@ -8836,7 +9300,7 @@
     </a:clrScheme>
     <a:fontScheme name="Office">
       <a:majorFont>
-        <a:latin typeface="Calibri Light" panose="020F0302020204030204"/>
+        <a:latin typeface="Calibri Light"/>
         <a:ea typeface=""/>
         <a:cs typeface=""/>
         <a:font script="Jpan" typeface="游ゴシック Light"/>
@@ -8871,7 +9335,7 @@
         <a:font script="Geor" typeface="Sylfaen"/>
       </a:majorFont>
       <a:minorFont>
-        <a:latin typeface="Calibri" panose="020F0502020204030204"/>
+        <a:latin typeface="Calibri"/>
         <a:ea typeface=""/>
         <a:cs typeface=""/>
         <a:font script="Jpan" typeface="游明朝"/>
@@ -9048,7 +9512,7 @@
   <a:extraClrSchemeLst/>
   <a:extLst>
     <a:ext uri="{05A4C25C-085E-4340-85A3-A5531E510DB2}">
-      <thm15:themeFamily xmlns:thm15="http://schemas.microsoft.com/office/thememl/2012/main" name="Office Theme" id="{62F939B6-93AF-4DB8-9C6B-D6C7DFDC589F}" vid="{4A3C46E8-61CC-4603-A589-7422A47A8E4A}"/>
+      <thm15:themeFamily xmlns:thm15="http://schemas.microsoft.com/office/thememl/2012/main" xmlns="" name="Office Theme" id="{62F939B6-93AF-4DB8-9C6B-D6C7DFDC589F}" vid="{4A3C46E8-61CC-4603-A589-7422A47A8E4A}"/>
     </a:ext>
   </a:extLst>
 </a:theme>

</xml_diff>